<commit_message>
add the new edited file
</commit_message>
<xml_diff>
--- a/TX adipose paper draft.docx
+++ b/TX adipose paper draft.docx
@@ -48,116 +48,155 @@
           <w:shd w:val="clear" w:color="auto" w:fill="FFFFFF"/>
         </w:rPr>
       </w:pPr>
-      <w:r>
-        <w:rPr>
-          <w:rFonts w:ascii="Arial" w:hAnsi="Arial" w:cs="Arial"/>
-          <w:b/>
-          <w:color w:val="333333"/>
-          <w:sz w:val="20"/>
-          <w:szCs w:val="20"/>
-          <w:shd w:val="clear" w:color="auto" w:fill="FFFFFF"/>
-        </w:rPr>
-        <w:t>Thyroid deficiency</w:t>
-      </w:r>
-      <w:r>
-        <w:rPr>
-          <w:rFonts w:ascii="Arial" w:hAnsi="Arial" w:cs="Arial"/>
-          <w:b/>
-          <w:color w:val="333333"/>
-          <w:sz w:val="20"/>
-          <w:szCs w:val="20"/>
-          <w:shd w:val="clear" w:color="auto" w:fill="FFFFFF"/>
-        </w:rPr>
-        <w:t xml:space="preserve"> modifies adipose transcriptome to promote</w:t>
-      </w:r>
-      <w:r>
-        <w:rPr>
-          <w:rFonts w:ascii="Arial" w:hAnsi="Arial" w:cs="Arial"/>
-          <w:b/>
-          <w:color w:val="333333"/>
-          <w:sz w:val="20"/>
-          <w:szCs w:val="20"/>
-          <w:shd w:val="clear" w:color="auto" w:fill="FFFFFF"/>
-        </w:rPr>
-        <w:t xml:space="preserve"> over</w:t>
-      </w:r>
-      <w:r>
-        <w:rPr>
-          <w:rFonts w:ascii="Arial" w:hAnsi="Arial" w:cs="Arial"/>
-          <w:b/>
-          <w:color w:val="333333"/>
-          <w:sz w:val="20"/>
-          <w:szCs w:val="20"/>
-          <w:shd w:val="clear" w:color="auto" w:fill="FFFFFF"/>
-        </w:rPr>
-        <w:t>growth</w:t>
-      </w:r>
-      <w:r>
-        <w:rPr>
-          <w:rFonts w:ascii="Arial" w:hAnsi="Arial" w:cs="Arial"/>
-          <w:b/>
-          <w:color w:val="333333"/>
-          <w:sz w:val="20"/>
-          <w:szCs w:val="20"/>
-          <w:shd w:val="clear" w:color="auto" w:fill="FFFFFF"/>
-        </w:rPr>
-        <w:t xml:space="preserve"> of </w:t>
-      </w:r>
-      <w:r>
-        <w:rPr>
-          <w:rFonts w:ascii="Arial" w:hAnsi="Arial" w:cs="Arial"/>
-          <w:b/>
-          <w:color w:val="333333"/>
-          <w:sz w:val="20"/>
-          <w:szCs w:val="20"/>
-          <w:shd w:val="clear" w:color="auto" w:fill="FFFFFF"/>
-        </w:rPr>
-        <w:t>white</w:t>
-      </w:r>
-      <w:r>
-        <w:rPr>
-          <w:rFonts w:ascii="Arial" w:hAnsi="Arial" w:cs="Arial"/>
-          <w:b/>
-          <w:color w:val="333333"/>
-          <w:sz w:val="20"/>
-          <w:szCs w:val="20"/>
-          <w:shd w:val="clear" w:color="auto" w:fill="FFFFFF"/>
-        </w:rPr>
-        <w:t xml:space="preserve"> </w:t>
-      </w:r>
-      <w:r>
-        <w:rPr>
-          <w:rFonts w:ascii="Arial" w:hAnsi="Arial" w:cs="Arial"/>
-          <w:b/>
-          <w:color w:val="333333"/>
-          <w:sz w:val="20"/>
-          <w:szCs w:val="20"/>
-          <w:shd w:val="clear" w:color="auto" w:fill="FFFFFF"/>
-        </w:rPr>
-        <w:t>adipose tissue</w:t>
-      </w:r>
-      <w:r>
-        <w:rPr>
-          <w:rFonts w:ascii="Arial" w:hAnsi="Arial" w:cs="Arial"/>
-          <w:b/>
-          <w:color w:val="333333"/>
-          <w:sz w:val="20"/>
-          <w:szCs w:val="20"/>
-          <w:shd w:val="clear" w:color="auto" w:fill="FFFFFF"/>
-        </w:rPr>
-        <w:t xml:space="preserve"> and impair thermogenic capacity</w:t>
-      </w:r>
-      <w:r>
-        <w:rPr>
-          <w:rFonts w:ascii="Arial" w:hAnsi="Arial" w:cs="Arial"/>
-          <w:b/>
-          <w:color w:val="333333"/>
-          <w:sz w:val="20"/>
-          <w:szCs w:val="20"/>
-          <w:shd w:val="clear" w:color="auto" w:fill="FFFFFF"/>
-        </w:rPr>
-        <w:t xml:space="preserve"> in the fetus</w:t>
-      </w:r>
+      <w:del w:id="0" w:author="Xiaohui Zhao" w:date="2019-09-17T10:20:00Z">
+        <w:r>
+          <w:rPr>
+            <w:rFonts w:ascii="Arial" w:hAnsi="Arial" w:cs="Arial"/>
+            <w:b/>
+            <w:color w:val="333333"/>
+            <w:sz w:val="20"/>
+            <w:szCs w:val="20"/>
+            <w:shd w:val="clear" w:color="auto" w:fill="FFFFFF"/>
+          </w:rPr>
+          <w:delText>Thyroid deficiency</w:delText>
+        </w:r>
+        <w:r>
+          <w:rPr>
+            <w:rFonts w:ascii="Arial" w:hAnsi="Arial" w:cs="Arial"/>
+            <w:b/>
+            <w:color w:val="333333"/>
+            <w:sz w:val="20"/>
+            <w:szCs w:val="20"/>
+            <w:shd w:val="clear" w:color="auto" w:fill="FFFFFF"/>
+          </w:rPr>
+          <w:delText xml:space="preserve"> modifies adipose transcriptome to promote</w:delText>
+        </w:r>
+        <w:r>
+          <w:rPr>
+            <w:rFonts w:ascii="Arial" w:hAnsi="Arial" w:cs="Arial"/>
+            <w:b/>
+            <w:color w:val="333333"/>
+            <w:sz w:val="20"/>
+            <w:szCs w:val="20"/>
+            <w:shd w:val="clear" w:color="auto" w:fill="FFFFFF"/>
+          </w:rPr>
+          <w:delText xml:space="preserve"> over</w:delText>
+        </w:r>
+        <w:r>
+          <w:rPr>
+            <w:rFonts w:ascii="Arial" w:hAnsi="Arial" w:cs="Arial"/>
+            <w:b/>
+            <w:color w:val="333333"/>
+            <w:sz w:val="20"/>
+            <w:szCs w:val="20"/>
+            <w:shd w:val="clear" w:color="auto" w:fill="FFFFFF"/>
+          </w:rPr>
+          <w:delText>growth</w:delText>
+        </w:r>
+        <w:r>
+          <w:rPr>
+            <w:rFonts w:ascii="Arial" w:hAnsi="Arial" w:cs="Arial"/>
+            <w:b/>
+            <w:color w:val="333333"/>
+            <w:sz w:val="20"/>
+            <w:szCs w:val="20"/>
+            <w:shd w:val="clear" w:color="auto" w:fill="FFFFFF"/>
+          </w:rPr>
+          <w:delText xml:space="preserve"> of </w:delText>
+        </w:r>
+        <w:r>
+          <w:rPr>
+            <w:rFonts w:ascii="Arial" w:hAnsi="Arial" w:cs="Arial"/>
+            <w:b/>
+            <w:color w:val="333333"/>
+            <w:sz w:val="20"/>
+            <w:szCs w:val="20"/>
+            <w:shd w:val="clear" w:color="auto" w:fill="FFFFFF"/>
+          </w:rPr>
+          <w:delText>white</w:delText>
+        </w:r>
+        <w:r>
+          <w:rPr>
+            <w:rFonts w:ascii="Arial" w:hAnsi="Arial" w:cs="Arial"/>
+            <w:b/>
+            <w:color w:val="333333"/>
+            <w:sz w:val="20"/>
+            <w:szCs w:val="20"/>
+            <w:shd w:val="clear" w:color="auto" w:fill="FFFFFF"/>
+          </w:rPr>
+          <w:delText xml:space="preserve"> </w:delText>
+        </w:r>
+        <w:r>
+          <w:rPr>
+            <w:rFonts w:ascii="Arial" w:hAnsi="Arial" w:cs="Arial"/>
+            <w:b/>
+            <w:color w:val="333333"/>
+            <w:sz w:val="20"/>
+            <w:szCs w:val="20"/>
+            <w:shd w:val="clear" w:color="auto" w:fill="FFFFFF"/>
+          </w:rPr>
+          <w:delText>adipose tissue</w:delText>
+        </w:r>
+        <w:r>
+          <w:rPr>
+            <w:rFonts w:ascii="Arial" w:hAnsi="Arial" w:cs="Arial"/>
+            <w:b/>
+            <w:color w:val="333333"/>
+            <w:sz w:val="20"/>
+            <w:szCs w:val="20"/>
+            <w:shd w:val="clear" w:color="auto" w:fill="FFFFFF"/>
+          </w:rPr>
+          <w:delText xml:space="preserve"> and impair thermogenic capacity</w:delText>
+        </w:r>
+        <w:r>
+          <w:rPr>
+            <w:rFonts w:ascii="Arial" w:hAnsi="Arial" w:cs="Arial"/>
+            <w:b/>
+            <w:color w:val="333333"/>
+            <w:sz w:val="20"/>
+            <w:szCs w:val="20"/>
+            <w:shd w:val="clear" w:color="auto" w:fill="FFFFFF"/>
+          </w:rPr>
+          <w:delText xml:space="preserve"> in the fetus</w:delText>
+        </w:r>
+      </w:del>
+      <w:ins w:id="1" w:author="Xiaohui Zhao" w:date="2019-09-17T10:20:00Z">
+        <w:r>
+          <w:rPr>
+            <w:rFonts w:ascii="Arial" w:hAnsi="Arial" w:cs="Arial"/>
+            <w:b/>
+            <w:color w:val="333333"/>
+            <w:sz w:val="20"/>
+            <w:szCs w:val="20"/>
+            <w:shd w:val="clear" w:color="auto" w:fill="FFFFFF"/>
+          </w:rPr>
+          <w:t xml:space="preserve">Thyroid deficiency </w:t>
+        </w:r>
+        <w:proofErr w:type="spellStart"/>
+        <w:r>
+          <w:rPr>
+            <w:rFonts w:ascii="Arial" w:hAnsi="Arial" w:cs="Arial"/>
+            <w:b/>
+            <w:color w:val="333333"/>
+            <w:sz w:val="20"/>
+            <w:szCs w:val="20"/>
+            <w:shd w:val="clear" w:color="auto" w:fill="FFFFFF"/>
+          </w:rPr>
+          <w:t>berore</w:t>
+        </w:r>
+        <w:proofErr w:type="spellEnd"/>
+        <w:r>
+          <w:rPr>
+            <w:rFonts w:ascii="Arial" w:hAnsi="Arial" w:cs="Arial"/>
+            <w:b/>
+            <w:color w:val="333333"/>
+            <w:sz w:val="20"/>
+            <w:szCs w:val="20"/>
+            <w:shd w:val="clear" w:color="auto" w:fill="FFFFFF"/>
+          </w:rPr>
+          <w:t xml:space="preserve"> birth modifies adipose transcriptome to promote white adipose tissue growth and impair thermogenic capacity</w:t>
+        </w:r>
+      </w:ins>
     </w:p>
     <w:p>
       <w:pPr>
@@ -286,6 +325,19 @@
         </w:rPr>
         <w:t>2</w:t>
       </w:r>
+      <w:ins w:id="2" w:author="Xiaohui Zhao" w:date="2019-09-17T10:21:00Z">
+        <w:r>
+          <w:rPr>
+            <w:rFonts w:ascii="Arial" w:hAnsi="Arial" w:cs="Arial"/>
+            <w:color w:val="333333"/>
+            <w:sz w:val="20"/>
+            <w:szCs w:val="20"/>
+            <w:shd w:val="clear" w:color="auto" w:fill="FFFFFF"/>
+            <w:vertAlign w:val="superscript"/>
+          </w:rPr>
+          <w:t>,3</w:t>
+        </w:r>
+      </w:ins>
       <w:r>
         <w:rPr>
           <w:rFonts w:ascii="Arial" w:hAnsi="Arial" w:cs="Arial"/>
@@ -296,6 +348,104 @@
         </w:rPr>
         <w:t>, Ma M</w:t>
       </w:r>
+      <w:ins w:id="3" w:author="Xiaohui Zhao" w:date="2019-09-17T10:24:00Z">
+        <w:r>
+          <w:rPr>
+            <w:rFonts w:ascii="Arial" w:hAnsi="Arial" w:cs="Arial"/>
+            <w:color w:val="333333"/>
+            <w:sz w:val="20"/>
+            <w:szCs w:val="20"/>
+            <w:shd w:val="clear" w:color="auto" w:fill="FFFFFF"/>
+            <w:vertAlign w:val="superscript"/>
+          </w:rPr>
+          <w:t>4</w:t>
+        </w:r>
+      </w:ins>
+      <w:del w:id="4" w:author="Xiaohui Zhao" w:date="2019-09-17T10:24:00Z">
+        <w:r>
+          <w:rPr>
+            <w:rFonts w:ascii="Arial" w:hAnsi="Arial" w:cs="Arial"/>
+            <w:color w:val="333333"/>
+            <w:sz w:val="20"/>
+            <w:szCs w:val="20"/>
+            <w:shd w:val="clear" w:color="auto" w:fill="FFFFFF"/>
+            <w:vertAlign w:val="superscript"/>
+          </w:rPr>
+          <w:delText>3</w:delText>
+        </w:r>
+      </w:del>
+      <w:r>
+        <w:rPr>
+          <w:rFonts w:ascii="Arial" w:hAnsi="Arial" w:cs="Arial"/>
+          <w:color w:val="333333"/>
+          <w:sz w:val="20"/>
+          <w:szCs w:val="20"/>
+          <w:shd w:val="clear" w:color="auto" w:fill="FFFFFF"/>
+        </w:rPr>
+        <w:t xml:space="preserve">, </w:t>
+      </w:r>
+      <w:ins w:id="5" w:author="Xiaohui Zhao" w:date="2019-09-17T10:21:00Z">
+        <w:r>
+          <w:rPr>
+            <w:rFonts w:ascii="Arial" w:hAnsi="Arial" w:cs="Arial"/>
+            <w:color w:val="333333"/>
+            <w:sz w:val="20"/>
+            <w:szCs w:val="20"/>
+            <w:shd w:val="clear" w:color="auto" w:fill="FFFFFF"/>
+          </w:rPr>
+          <w:t xml:space="preserve">Davis KL </w:t>
+        </w:r>
+        <w:r>
+          <w:rPr>
+            <w:rFonts w:ascii="Arial" w:hAnsi="Arial" w:cs="Arial"/>
+            <w:color w:val="333333"/>
+            <w:sz w:val="20"/>
+            <w:szCs w:val="20"/>
+            <w:shd w:val="clear" w:color="auto" w:fill="FFFFFF"/>
+            <w:vertAlign w:val="superscript"/>
+            <w:rPrChange w:id="6" w:author="Xiaohui Zhao" w:date="2019-09-17T10:21:00Z">
+              <w:rPr>
+                <w:rFonts w:ascii="Arial" w:hAnsi="Arial" w:cs="Arial"/>
+                <w:color w:val="333333"/>
+                <w:sz w:val="20"/>
+                <w:szCs w:val="20"/>
+                <w:shd w:val="clear" w:color="auto" w:fill="FFFFFF"/>
+              </w:rPr>
+            </w:rPrChange>
+          </w:rPr>
+          <w:t>2</w:t>
+        </w:r>
+        <w:r>
+          <w:rPr>
+            <w:rFonts w:ascii="Arial" w:hAnsi="Arial" w:cs="Arial"/>
+            <w:color w:val="333333"/>
+            <w:sz w:val="20"/>
+            <w:szCs w:val="20"/>
+            <w:shd w:val="clear" w:color="auto" w:fill="FFFFFF"/>
+          </w:rPr>
+          <w:t xml:space="preserve">, </w:t>
+        </w:r>
+      </w:ins>
+      <w:r>
+        <w:rPr>
+          <w:rFonts w:ascii="Arial" w:hAnsi="Arial" w:cs="Arial"/>
+          <w:color w:val="333333"/>
+          <w:sz w:val="20"/>
+          <w:szCs w:val="20"/>
+          <w:shd w:val="clear" w:color="auto" w:fill="FFFFFF"/>
+        </w:rPr>
+        <w:t>Wooding</w:t>
+      </w:r>
+      <w:r>
+        <w:rPr>
+          <w:rFonts w:ascii="Arial" w:hAnsi="Arial" w:cs="Arial"/>
+          <w:color w:val="333333"/>
+          <w:sz w:val="20"/>
+          <w:szCs w:val="20"/>
+          <w:shd w:val="clear" w:color="auto" w:fill="FFFFFF"/>
+        </w:rPr>
+        <w:t xml:space="preserve"> FBP</w:t>
+      </w:r>
       <w:r>
         <w:rPr>
           <w:rFonts w:ascii="Arial" w:hAnsi="Arial" w:cs="Arial"/>
@@ -305,7 +455,7 @@
           <w:shd w:val="clear" w:color="auto" w:fill="FFFFFF"/>
           <w:vertAlign w:val="superscript"/>
         </w:rPr>
-        <w:t>3</w:t>
+        <w:t>2</w:t>
       </w:r>
       <w:r>
         <w:rPr>
@@ -317,25 +467,159 @@
         </w:rPr>
         <w:t xml:space="preserve">, </w:t>
       </w:r>
-      <w:r>
-        <w:rPr>
-          <w:rFonts w:ascii="Arial" w:hAnsi="Arial" w:cs="Arial"/>
-          <w:color w:val="333333"/>
-          <w:sz w:val="20"/>
-          <w:szCs w:val="20"/>
-          <w:shd w:val="clear" w:color="auto" w:fill="FFFFFF"/>
-        </w:rPr>
-        <w:t>Wooding</w:t>
-      </w:r>
-      <w:r>
-        <w:rPr>
-          <w:rFonts w:ascii="Arial" w:hAnsi="Arial" w:cs="Arial"/>
-          <w:color w:val="333333"/>
-          <w:sz w:val="20"/>
-          <w:szCs w:val="20"/>
-          <w:shd w:val="clear" w:color="auto" w:fill="FFFFFF"/>
-        </w:rPr>
-        <w:t xml:space="preserve"> FBP</w:t>
+      <w:ins w:id="7" w:author="Xiaohui Zhao" w:date="2019-09-17T10:21:00Z">
+        <w:r>
+          <w:rPr>
+            <w:rFonts w:ascii="Arial" w:hAnsi="Arial" w:cs="Arial"/>
+            <w:color w:val="333333"/>
+            <w:sz w:val="20"/>
+            <w:szCs w:val="20"/>
+            <w:shd w:val="clear" w:color="auto" w:fill="FFFFFF"/>
+          </w:rPr>
+          <w:t xml:space="preserve">Hamilton RS </w:t>
+        </w:r>
+        <w:r>
+          <w:rPr>
+            <w:rFonts w:ascii="Arial" w:hAnsi="Arial" w:cs="Arial"/>
+            <w:color w:val="333333"/>
+            <w:sz w:val="20"/>
+            <w:szCs w:val="20"/>
+            <w:shd w:val="clear" w:color="auto" w:fill="FFFFFF"/>
+            <w:vertAlign w:val="superscript"/>
+            <w:rPrChange w:id="8" w:author="Xiaohui Zhao" w:date="2019-09-17T10:22:00Z">
+              <w:rPr>
+                <w:rFonts w:ascii="Arial" w:hAnsi="Arial" w:cs="Arial"/>
+                <w:color w:val="333333"/>
+                <w:sz w:val="20"/>
+                <w:szCs w:val="20"/>
+                <w:shd w:val="clear" w:color="auto" w:fill="FFFFFF"/>
+              </w:rPr>
+            </w:rPrChange>
+          </w:rPr>
+          <w:t>2,</w:t>
+        </w:r>
+      </w:ins>
+      <w:ins w:id="9" w:author="Xiaohui Zhao" w:date="2019-09-17T10:22:00Z">
+        <w:r>
+          <w:rPr>
+            <w:rFonts w:ascii="Arial" w:hAnsi="Arial" w:cs="Arial"/>
+            <w:color w:val="333333"/>
+            <w:sz w:val="20"/>
+            <w:szCs w:val="20"/>
+            <w:shd w:val="clear" w:color="auto" w:fill="FFFFFF"/>
+            <w:vertAlign w:val="superscript"/>
+            <w:rPrChange w:id="10" w:author="Xiaohui Zhao" w:date="2019-09-17T10:22:00Z">
+              <w:rPr>
+                <w:rFonts w:ascii="Arial" w:hAnsi="Arial" w:cs="Arial"/>
+                <w:color w:val="333333"/>
+                <w:sz w:val="20"/>
+                <w:szCs w:val="20"/>
+                <w:shd w:val="clear" w:color="auto" w:fill="FFFFFF"/>
+              </w:rPr>
+            </w:rPrChange>
+          </w:rPr>
+          <w:t>3</w:t>
+        </w:r>
+        <w:r>
+          <w:rPr>
+            <w:rFonts w:ascii="Arial" w:hAnsi="Arial" w:cs="Arial"/>
+            <w:color w:val="333333"/>
+            <w:sz w:val="20"/>
+            <w:szCs w:val="20"/>
+            <w:shd w:val="clear" w:color="auto" w:fill="FFFFFF"/>
+          </w:rPr>
+          <w:t>,</w:t>
+        </w:r>
+      </w:ins>
+      <w:ins w:id="11" w:author="Xiaohui Zhao" w:date="2019-09-17T10:21:00Z">
+        <w:r>
+          <w:rPr>
+            <w:rFonts w:ascii="Arial" w:hAnsi="Arial" w:cs="Arial"/>
+            <w:color w:val="333333"/>
+            <w:sz w:val="20"/>
+            <w:szCs w:val="20"/>
+            <w:shd w:val="clear" w:color="auto" w:fill="FFFFFF"/>
+          </w:rPr>
+          <w:t xml:space="preserve"> </w:t>
+        </w:r>
+      </w:ins>
+      <w:proofErr w:type="spellStart"/>
+      <w:r>
+        <w:rPr>
+          <w:rFonts w:ascii="Arial" w:hAnsi="Arial" w:cs="Arial"/>
+          <w:color w:val="333333"/>
+          <w:sz w:val="20"/>
+          <w:szCs w:val="20"/>
+          <w:shd w:val="clear" w:color="auto" w:fill="FFFFFF"/>
+        </w:rPr>
+        <w:t>Blache</w:t>
+      </w:r>
+      <w:proofErr w:type="spellEnd"/>
+      <w:r>
+        <w:rPr>
+          <w:rFonts w:ascii="Arial" w:hAnsi="Arial" w:cs="Arial"/>
+          <w:color w:val="333333"/>
+          <w:sz w:val="20"/>
+          <w:szCs w:val="20"/>
+          <w:shd w:val="clear" w:color="auto" w:fill="FFFFFF"/>
+        </w:rPr>
+        <w:t xml:space="preserve"> D</w:t>
+      </w:r>
+      <w:ins w:id="12" w:author="Xiaohui Zhao" w:date="2019-09-17T10:24:00Z">
+        <w:r>
+          <w:rPr>
+            <w:rFonts w:ascii="Arial" w:hAnsi="Arial" w:cs="Arial"/>
+            <w:color w:val="333333"/>
+            <w:sz w:val="20"/>
+            <w:szCs w:val="20"/>
+            <w:shd w:val="clear" w:color="auto" w:fill="FFFFFF"/>
+            <w:vertAlign w:val="superscript"/>
+          </w:rPr>
+          <w:t>5</w:t>
+        </w:r>
+      </w:ins>
+      <w:del w:id="13" w:author="Xiaohui Zhao" w:date="2019-09-17T10:24:00Z">
+        <w:r>
+          <w:rPr>
+            <w:rFonts w:ascii="Arial" w:hAnsi="Arial" w:cs="Arial"/>
+            <w:color w:val="333333"/>
+            <w:sz w:val="20"/>
+            <w:szCs w:val="20"/>
+            <w:shd w:val="clear" w:color="auto" w:fill="FFFFFF"/>
+            <w:vertAlign w:val="superscript"/>
+          </w:rPr>
+          <w:delText>4</w:delText>
+        </w:r>
+      </w:del>
+      <w:r>
+        <w:rPr>
+          <w:rFonts w:ascii="Arial" w:hAnsi="Arial" w:cs="Arial"/>
+          <w:color w:val="333333"/>
+          <w:sz w:val="20"/>
+          <w:szCs w:val="20"/>
+          <w:shd w:val="clear" w:color="auto" w:fill="FFFFFF"/>
+        </w:rPr>
+        <w:t xml:space="preserve">, </w:t>
+      </w:r>
+      <w:r>
+        <w:rPr>
+          <w:rFonts w:ascii="Arial" w:hAnsi="Arial" w:cs="Arial"/>
+          <w:color w:val="333333"/>
+          <w:sz w:val="20"/>
+          <w:szCs w:val="20"/>
+          <w:shd w:val="clear" w:color="auto" w:fill="FFFFFF"/>
+        </w:rPr>
+        <w:t>Meredith</w:t>
+      </w:r>
+      <w:r>
+        <w:rPr>
+          <w:rFonts w:ascii="Arial" w:hAnsi="Arial" w:cs="Arial"/>
+          <w:color w:val="333333"/>
+          <w:sz w:val="20"/>
+          <w:szCs w:val="20"/>
+          <w:shd w:val="clear" w:color="auto" w:fill="FFFFFF"/>
+        </w:rPr>
+        <w:t xml:space="preserve"> D</w:t>
       </w:r>
       <w:r>
         <w:rPr>
@@ -346,6 +630,106 @@
           <w:shd w:val="clear" w:color="auto" w:fill="FFFFFF"/>
           <w:vertAlign w:val="superscript"/>
         </w:rPr>
+        <w:t>1</w:t>
+      </w:r>
+      <w:r>
+        <w:rPr>
+          <w:rFonts w:ascii="Arial" w:hAnsi="Arial" w:cs="Arial"/>
+          <w:color w:val="333333"/>
+          <w:sz w:val="20"/>
+          <w:szCs w:val="20"/>
+          <w:shd w:val="clear" w:color="auto" w:fill="FFFFFF"/>
+        </w:rPr>
+        <w:t xml:space="preserve">, </w:t>
+      </w:r>
+      <w:ins w:id="14" w:author="Xiaohui Zhao" w:date="2019-09-17T10:22:00Z">
+        <w:r>
+          <w:rPr>
+            <w:rFonts w:ascii="Arial" w:hAnsi="Arial" w:cs="Arial"/>
+            <w:color w:val="333333"/>
+            <w:sz w:val="20"/>
+            <w:szCs w:val="20"/>
+            <w:shd w:val="clear" w:color="auto" w:fill="FFFFFF"/>
+          </w:rPr>
+          <w:t>Murray AJ</w:t>
+        </w:r>
+        <w:r>
+          <w:rPr>
+            <w:rFonts w:ascii="Arial" w:hAnsi="Arial" w:cs="Arial"/>
+            <w:color w:val="333333"/>
+            <w:sz w:val="20"/>
+            <w:szCs w:val="20"/>
+            <w:shd w:val="clear" w:color="auto" w:fill="FFFFFF"/>
+            <w:vertAlign w:val="superscript"/>
+            <w:rPrChange w:id="15" w:author="Xiaohui Zhao" w:date="2019-09-17T10:22:00Z">
+              <w:rPr>
+                <w:rFonts w:ascii="Arial" w:hAnsi="Arial" w:cs="Arial"/>
+                <w:color w:val="333333"/>
+                <w:sz w:val="20"/>
+                <w:szCs w:val="20"/>
+                <w:shd w:val="clear" w:color="auto" w:fill="FFFFFF"/>
+              </w:rPr>
+            </w:rPrChange>
+          </w:rPr>
+          <w:t>2</w:t>
+        </w:r>
+      </w:ins>
+      <w:ins w:id="16" w:author="Xiaohui Zhao" w:date="2019-09-17T10:43:00Z">
+        <w:r>
+          <w:rPr>
+            <w:rFonts w:ascii="Arial" w:hAnsi="Arial" w:cs="Arial"/>
+            <w:color w:val="333333"/>
+            <w:sz w:val="20"/>
+            <w:szCs w:val="20"/>
+            <w:shd w:val="clear" w:color="auto" w:fill="FFFFFF"/>
+            <w:vertAlign w:val="superscript"/>
+          </w:rPr>
+          <w:t>,3</w:t>
+        </w:r>
+      </w:ins>
+      <w:ins w:id="17" w:author="Xiaohui Zhao" w:date="2019-09-17T10:22:00Z">
+        <w:r>
+          <w:rPr>
+            <w:rFonts w:ascii="Arial" w:hAnsi="Arial" w:cs="Arial"/>
+            <w:color w:val="333333"/>
+            <w:sz w:val="20"/>
+            <w:szCs w:val="20"/>
+            <w:shd w:val="clear" w:color="auto" w:fill="FFFFFF"/>
+          </w:rPr>
+          <w:t xml:space="preserve">, </w:t>
+        </w:r>
+      </w:ins>
+      <w:proofErr w:type="spellStart"/>
+      <w:r>
+        <w:rPr>
+          <w:rFonts w:ascii="Arial" w:hAnsi="Arial" w:cs="Arial"/>
+          <w:color w:val="333333"/>
+          <w:sz w:val="20"/>
+          <w:szCs w:val="20"/>
+          <w:shd w:val="clear" w:color="auto" w:fill="FFFFFF"/>
+        </w:rPr>
+        <w:t>Fowden</w:t>
+      </w:r>
+      <w:proofErr w:type="spellEnd"/>
+      <w:r>
+        <w:rPr>
+          <w:rFonts w:ascii="Arial" w:hAnsi="Arial" w:cs="Arial"/>
+          <w:color w:val="333333"/>
+          <w:sz w:val="20"/>
+          <w:szCs w:val="20"/>
+          <w:shd w:val="clear" w:color="auto" w:fill="FFFFFF"/>
+        </w:rPr>
+        <w:t xml:space="preserve"> AL</w:t>
+      </w:r>
+      <w:r>
+        <w:rPr>
+          <w:rFonts w:ascii="Arial" w:hAnsi="Arial" w:cs="Arial"/>
+          <w:color w:val="333333"/>
+          <w:sz w:val="20"/>
+          <w:szCs w:val="20"/>
+          <w:shd w:val="clear" w:color="auto" w:fill="FFFFFF"/>
+          <w:vertAlign w:val="superscript"/>
+        </w:rPr>
         <w:t>2</w:t>
       </w:r>
       <w:r>
@@ -356,27 +740,29 @@
           <w:szCs w:val="20"/>
           <w:shd w:val="clear" w:color="auto" w:fill="FFFFFF"/>
         </w:rPr>
-        <w:t xml:space="preserve">, </w:t>
-      </w:r>
-      <w:r>
-        <w:rPr>
-          <w:rFonts w:ascii="Arial" w:hAnsi="Arial" w:cs="Arial"/>
-          <w:color w:val="333333"/>
-          <w:sz w:val="20"/>
-          <w:szCs w:val="20"/>
-          <w:shd w:val="clear" w:color="auto" w:fill="FFFFFF"/>
-        </w:rPr>
-        <w:t>Blache</w:t>
-      </w:r>
-      <w:r>
-        <w:rPr>
-          <w:rFonts w:ascii="Arial" w:hAnsi="Arial" w:cs="Arial"/>
-          <w:color w:val="333333"/>
-          <w:sz w:val="20"/>
-          <w:szCs w:val="20"/>
-          <w:shd w:val="clear" w:color="auto" w:fill="FFFFFF"/>
-        </w:rPr>
-        <w:t xml:space="preserve"> D</w:t>
+        <w:t xml:space="preserve"> and </w:t>
+      </w:r>
+      <w:proofErr w:type="spellStart"/>
+      <w:r>
+        <w:rPr>
+          <w:rFonts w:ascii="Arial" w:hAnsi="Arial" w:cs="Arial"/>
+          <w:color w:val="333333"/>
+          <w:sz w:val="20"/>
+          <w:szCs w:val="20"/>
+          <w:shd w:val="clear" w:color="auto" w:fill="FFFFFF"/>
+        </w:rPr>
+        <w:t>Forhead</w:t>
+      </w:r>
+      <w:proofErr w:type="spellEnd"/>
+      <w:r>
+        <w:rPr>
+          <w:rFonts w:ascii="Arial" w:hAnsi="Arial" w:cs="Arial"/>
+          <w:color w:val="333333"/>
+          <w:sz w:val="20"/>
+          <w:szCs w:val="20"/>
+          <w:shd w:val="clear" w:color="auto" w:fill="FFFFFF"/>
+        </w:rPr>
+        <w:t xml:space="preserve"> AJ</w:t>
       </w:r>
       <w:r>
         <w:rPr>
@@ -387,131 +773,21 @@
           <w:shd w:val="clear" w:color="auto" w:fill="FFFFFF"/>
           <w:vertAlign w:val="superscript"/>
         </w:rPr>
-        <w:t>4</w:t>
-      </w:r>
-      <w:r>
-        <w:rPr>
-          <w:rFonts w:ascii="Arial" w:hAnsi="Arial" w:cs="Arial"/>
-          <w:color w:val="333333"/>
-          <w:sz w:val="20"/>
-          <w:szCs w:val="20"/>
-          <w:shd w:val="clear" w:color="auto" w:fill="FFFFFF"/>
-        </w:rPr>
-        <w:t xml:space="preserve">, </w:t>
-      </w:r>
-      <w:r>
-        <w:rPr>
-          <w:rFonts w:ascii="Arial" w:hAnsi="Arial" w:cs="Arial"/>
-          <w:color w:val="333333"/>
-          <w:sz w:val="20"/>
-          <w:szCs w:val="20"/>
-          <w:shd w:val="clear" w:color="auto" w:fill="FFFFFF"/>
-        </w:rPr>
-        <w:t>Meredith</w:t>
-      </w:r>
-      <w:r>
-        <w:rPr>
-          <w:rFonts w:ascii="Arial" w:hAnsi="Arial" w:cs="Arial"/>
-          <w:color w:val="333333"/>
-          <w:sz w:val="20"/>
-          <w:szCs w:val="20"/>
-          <w:shd w:val="clear" w:color="auto" w:fill="FFFFFF"/>
-        </w:rPr>
-        <w:t xml:space="preserve"> D</w:t>
-      </w:r>
-      <w:r>
-        <w:rPr>
-          <w:rFonts w:ascii="Arial" w:hAnsi="Arial" w:cs="Arial"/>
-          <w:color w:val="333333"/>
-          <w:sz w:val="20"/>
-          <w:szCs w:val="20"/>
-          <w:shd w:val="clear" w:color="auto" w:fill="FFFFFF"/>
-          <w:vertAlign w:val="superscript"/>
-        </w:rPr>
-        <w:t>1</w:t>
-      </w:r>
-      <w:r>
-        <w:rPr>
-          <w:rFonts w:ascii="Arial" w:hAnsi="Arial" w:cs="Arial"/>
-          <w:color w:val="333333"/>
-          <w:sz w:val="20"/>
-          <w:szCs w:val="20"/>
-          <w:shd w:val="clear" w:color="auto" w:fill="FFFFFF"/>
-        </w:rPr>
-        <w:t xml:space="preserve">, </w:t>
-      </w:r>
-      <w:r>
-        <w:rPr>
-          <w:rFonts w:ascii="Arial" w:hAnsi="Arial" w:cs="Arial"/>
-          <w:color w:val="333333"/>
-          <w:sz w:val="20"/>
-          <w:szCs w:val="20"/>
-          <w:shd w:val="clear" w:color="auto" w:fill="FFFFFF"/>
-        </w:rPr>
-        <w:t>Fowden</w:t>
-      </w:r>
-      <w:r>
-        <w:rPr>
-          <w:rFonts w:ascii="Arial" w:hAnsi="Arial" w:cs="Arial"/>
-          <w:color w:val="333333"/>
-          <w:sz w:val="20"/>
-          <w:szCs w:val="20"/>
-          <w:shd w:val="clear" w:color="auto" w:fill="FFFFFF"/>
-        </w:rPr>
-        <w:t xml:space="preserve"> AL</w:t>
-      </w:r>
-      <w:r>
-        <w:rPr>
-          <w:rFonts w:ascii="Arial" w:hAnsi="Arial" w:cs="Arial"/>
-          <w:color w:val="333333"/>
-          <w:sz w:val="20"/>
-          <w:szCs w:val="20"/>
-          <w:shd w:val="clear" w:color="auto" w:fill="FFFFFF"/>
-          <w:vertAlign w:val="superscript"/>
-        </w:rPr>
-        <w:t>2</w:t>
-      </w:r>
-      <w:r>
-        <w:rPr>
-          <w:rFonts w:ascii="Arial" w:hAnsi="Arial" w:cs="Arial"/>
-          <w:color w:val="333333"/>
-          <w:sz w:val="20"/>
-          <w:szCs w:val="20"/>
-          <w:shd w:val="clear" w:color="auto" w:fill="FFFFFF"/>
-        </w:rPr>
-        <w:t xml:space="preserve"> and </w:t>
-      </w:r>
-      <w:r>
-        <w:rPr>
-          <w:rFonts w:ascii="Arial" w:hAnsi="Arial" w:cs="Arial"/>
-          <w:color w:val="333333"/>
-          <w:sz w:val="20"/>
-          <w:szCs w:val="20"/>
-          <w:shd w:val="clear" w:color="auto" w:fill="FFFFFF"/>
-        </w:rPr>
-        <w:t>Forhead</w:t>
-      </w:r>
-      <w:r>
-        <w:rPr>
-          <w:rFonts w:ascii="Arial" w:hAnsi="Arial" w:cs="Arial"/>
-          <w:color w:val="333333"/>
-          <w:sz w:val="20"/>
-          <w:szCs w:val="20"/>
-          <w:shd w:val="clear" w:color="auto" w:fill="FFFFFF"/>
-        </w:rPr>
-        <w:t xml:space="preserve"> AJ</w:t>
-      </w:r>
-      <w:r>
-        <w:rPr>
-          <w:rFonts w:ascii="Arial" w:hAnsi="Arial" w:cs="Arial"/>
-          <w:color w:val="333333"/>
-          <w:sz w:val="20"/>
-          <w:szCs w:val="20"/>
-          <w:shd w:val="clear" w:color="auto" w:fill="FFFFFF"/>
-          <w:vertAlign w:val="superscript"/>
-        </w:rPr>
         <w:t>1,2</w:t>
       </w:r>
+      <w:ins w:id="18" w:author="Xiaohui Zhao" w:date="2019-09-17T10:43:00Z">
+        <w:r>
+          <w:rPr>
+            <w:rFonts w:ascii="Arial" w:hAnsi="Arial" w:cs="Arial"/>
+            <w:color w:val="333333"/>
+            <w:sz w:val="20"/>
+            <w:szCs w:val="20"/>
+            <w:shd w:val="clear" w:color="auto" w:fill="FFFFFF"/>
+            <w:vertAlign w:val="superscript"/>
+          </w:rPr>
+          <w:t>,3</w:t>
+        </w:r>
+      </w:ins>
     </w:p>
     <w:p>
       <w:pPr>
@@ -670,17 +946,106 @@
         </w:rPr>
         <w:t xml:space="preserve"> </w:t>
       </w:r>
-      <w:r>
-        <w:rPr>
-          <w:rFonts w:ascii="Arial" w:hAnsi="Arial" w:cs="Arial"/>
-          <w:color w:val="333333"/>
-          <w:sz w:val="20"/>
-          <w:szCs w:val="20"/>
-          <w:shd w:val="clear" w:color="auto" w:fill="FFFFFF"/>
-          <w:vertAlign w:val="superscript"/>
-        </w:rPr>
-        <w:t>3</w:t>
-      </w:r>
+      <w:ins w:id="19" w:author="Xiaohui Zhao" w:date="2019-09-17T10:23:00Z">
+        <w:r>
+          <w:rPr>
+            <w:rFonts w:ascii="Arial" w:hAnsi="Arial" w:cs="Arial"/>
+            <w:color w:val="333333"/>
+            <w:sz w:val="20"/>
+            <w:szCs w:val="20"/>
+            <w:shd w:val="clear" w:color="auto" w:fill="FFFFFF"/>
+            <w:vertAlign w:val="superscript"/>
+            <w:rPrChange w:id="20" w:author="Xiaohui Zhao" w:date="2019-09-17T10:23:00Z">
+              <w:rPr>
+                <w:rFonts w:ascii="Arial" w:hAnsi="Arial" w:cs="Arial"/>
+                <w:color w:val="333333"/>
+                <w:sz w:val="20"/>
+                <w:szCs w:val="20"/>
+                <w:shd w:val="clear" w:color="auto" w:fill="FFFFFF"/>
+              </w:rPr>
+            </w:rPrChange>
+          </w:rPr>
+          <w:t>3</w:t>
+        </w:r>
+        <w:r>
+          <w:rPr>
+            <w:rFonts w:ascii="Arial" w:hAnsi="Arial" w:cs="Arial"/>
+            <w:color w:val="333333"/>
+            <w:sz w:val="20"/>
+            <w:szCs w:val="20"/>
+            <w:shd w:val="clear" w:color="auto" w:fill="FFFFFF"/>
+          </w:rPr>
+          <w:t>Cent</w:t>
+        </w:r>
+      </w:ins>
+      <w:ins w:id="21" w:author="Xiaohui Zhao" w:date="2019-09-17T10:24:00Z">
+        <w:r>
+          <w:rPr>
+            <w:rFonts w:ascii="Arial" w:hAnsi="Arial" w:cs="Arial"/>
+            <w:color w:val="333333"/>
+            <w:sz w:val="20"/>
+            <w:szCs w:val="20"/>
+            <w:shd w:val="clear" w:color="auto" w:fill="FFFFFF"/>
+          </w:rPr>
+          <w:t>re for</w:t>
+        </w:r>
+      </w:ins>
+      <w:ins w:id="22" w:author="Xiaohui Zhao" w:date="2019-09-17T10:23:00Z">
+        <w:r>
+          <w:rPr>
+            <w:rFonts w:ascii="Arial" w:hAnsi="Arial" w:cs="Arial"/>
+            <w:color w:val="333333"/>
+            <w:sz w:val="20"/>
+            <w:szCs w:val="20"/>
+            <w:shd w:val="clear" w:color="auto" w:fill="FFFFFF"/>
+          </w:rPr>
+          <w:t xml:space="preserve"> Trophoblast Research, </w:t>
+        </w:r>
+        <w:r>
+          <w:rPr>
+            <w:rFonts w:ascii="Arial" w:hAnsi="Arial" w:cs="Arial"/>
+            <w:color w:val="333333"/>
+            <w:sz w:val="20"/>
+            <w:szCs w:val="20"/>
+            <w:shd w:val="clear" w:color="auto" w:fill="FFFFFF"/>
+          </w:rPr>
+          <w:t>University of Cambridge, Cambridge, CB2 3EG, UK;</w:t>
+        </w:r>
+        <w:r>
+          <w:rPr>
+            <w:rFonts w:ascii="Arial" w:hAnsi="Arial" w:cs="Arial"/>
+            <w:color w:val="333333"/>
+            <w:sz w:val="20"/>
+            <w:szCs w:val="20"/>
+            <w:shd w:val="clear" w:color="auto" w:fill="FFFFFF"/>
+          </w:rPr>
+          <w:t xml:space="preserve"> </w:t>
+        </w:r>
+        <w:r>
+          <w:rPr>
+            <w:rFonts w:ascii="Arial" w:hAnsi="Arial" w:cs="Arial"/>
+            <w:color w:val="333333"/>
+            <w:sz w:val="20"/>
+            <w:szCs w:val="20"/>
+            <w:shd w:val="clear" w:color="auto" w:fill="FFFFFF"/>
+            <w:vertAlign w:val="superscript"/>
+          </w:rPr>
+          <w:t>4</w:t>
+        </w:r>
+      </w:ins>
+      <w:del w:id="23" w:author="Xiaohui Zhao" w:date="2019-09-17T10:23:00Z">
+        <w:r>
+          <w:rPr>
+            <w:rFonts w:ascii="Arial" w:hAnsi="Arial" w:cs="Arial"/>
+            <w:color w:val="333333"/>
+            <w:sz w:val="20"/>
+            <w:szCs w:val="20"/>
+            <w:shd w:val="clear" w:color="auto" w:fill="FFFFFF"/>
+            <w:vertAlign w:val="superscript"/>
+          </w:rPr>
+          <w:delText>3</w:delText>
+        </w:r>
+      </w:del>
       <w:r>
         <w:rPr>
           <w:rFonts w:ascii="Arial" w:hAnsi="Arial" w:cs="Arial"/>
@@ -823,17 +1188,32 @@
         </w:rPr>
         <w:t xml:space="preserve"> </w:t>
       </w:r>
-      <w:r>
-        <w:rPr>
-          <w:rFonts w:ascii="Arial" w:hAnsi="Arial" w:cs="Arial"/>
-          <w:color w:val="333333"/>
-          <w:sz w:val="20"/>
-          <w:szCs w:val="20"/>
-          <w:shd w:val="clear" w:color="auto" w:fill="FFFFFF"/>
-          <w:vertAlign w:val="superscript"/>
-        </w:rPr>
-        <w:t>4</w:t>
-      </w:r>
+      <w:ins w:id="24" w:author="Xiaohui Zhao" w:date="2019-09-17T10:24:00Z">
+        <w:r>
+          <w:rPr>
+            <w:rFonts w:ascii="Arial" w:hAnsi="Arial" w:cs="Arial"/>
+            <w:color w:val="333333"/>
+            <w:sz w:val="20"/>
+            <w:szCs w:val="20"/>
+            <w:shd w:val="clear" w:color="auto" w:fill="FFFFFF"/>
+            <w:vertAlign w:val="superscript"/>
+          </w:rPr>
+          <w:t>5</w:t>
+        </w:r>
+      </w:ins>
+      <w:del w:id="25" w:author="Xiaohui Zhao" w:date="2019-09-17T10:24:00Z">
+        <w:r>
+          <w:rPr>
+            <w:rFonts w:ascii="Arial" w:hAnsi="Arial" w:cs="Arial"/>
+            <w:color w:val="333333"/>
+            <w:sz w:val="20"/>
+            <w:szCs w:val="20"/>
+            <w:shd w:val="clear" w:color="auto" w:fill="FFFFFF"/>
+            <w:vertAlign w:val="superscript"/>
+          </w:rPr>
+          <w:delText>4</w:delText>
+        </w:r>
+      </w:del>
       <w:r>
         <w:rPr>
           <w:rFonts w:ascii="Arial" w:hAnsi="Arial" w:cs="Arial"/>
@@ -1042,17 +1422,45 @@
           <w:szCs w:val="20"/>
           <w:shd w:val="clear" w:color="auto" w:fill="FFFFFF"/>
         </w:rPr>
-        <w:t xml:space="preserve">, thyroid hormone, adipose, insulin, </w:t>
-      </w:r>
-      <w:r>
-        <w:rPr>
-          <w:rFonts w:ascii="Arial" w:hAnsi="Arial" w:cs="Arial"/>
-          <w:color w:val="333333"/>
-          <w:sz w:val="20"/>
-          <w:szCs w:val="20"/>
-          <w:shd w:val="clear" w:color="auto" w:fill="FFFFFF"/>
-        </w:rPr>
-        <w:t xml:space="preserve">insulin-like growth factor, </w:t>
+        <w:t>, thyroid hormone, adipose, insulin</w:t>
+      </w:r>
+      <w:commentRangeStart w:id="26"/>
+      <w:r>
+        <w:rPr>
+          <w:rFonts w:ascii="Arial" w:hAnsi="Arial" w:cs="Arial"/>
+          <w:color w:val="333333"/>
+          <w:sz w:val="20"/>
+          <w:szCs w:val="20"/>
+          <w:shd w:val="clear" w:color="auto" w:fill="FFFFFF"/>
+        </w:rPr>
+        <w:t xml:space="preserve">, </w:t>
+      </w:r>
+      <w:r>
+        <w:rPr>
+          <w:rFonts w:ascii="Arial" w:hAnsi="Arial" w:cs="Arial"/>
+          <w:color w:val="333333"/>
+          <w:sz w:val="20"/>
+          <w:szCs w:val="20"/>
+          <w:shd w:val="clear" w:color="auto" w:fill="FFFFFF"/>
+        </w:rPr>
+        <w:t>insulin-like growth factor</w:t>
+      </w:r>
+      <w:commentRangeEnd w:id="26"/>
+      <w:r>
+        <w:rPr>
+          <w:rStyle w:val="CommentReference"/>
+        </w:rPr>
+        <w:commentReference w:id="26"/>
+      </w:r>
+      <w:r>
+        <w:rPr>
+          <w:rFonts w:ascii="Arial" w:hAnsi="Arial" w:cs="Arial"/>
+          <w:color w:val="333333"/>
+          <w:sz w:val="20"/>
+          <w:szCs w:val="20"/>
+          <w:shd w:val="clear" w:color="auto" w:fill="FFFFFF"/>
+        </w:rPr>
+        <w:t xml:space="preserve">, </w:t>
       </w:r>
       <w:r>
         <w:rPr>
@@ -1087,6 +1495,8 @@
           <w:shd w:val="clear" w:color="auto" w:fill="FFFFFF"/>
         </w:rPr>
       </w:pPr>
+      <w:bookmarkStart w:id="27" w:name="_GoBack"/>
+      <w:bookmarkEnd w:id="27"/>
       <w:r>
         <w:rPr>
           <w:rFonts w:ascii="Arial" w:hAnsi="Arial" w:cs="Arial"/>
@@ -1129,7 +1539,29 @@
           <w:szCs w:val="20"/>
           <w:shd w:val="clear" w:color="auto" w:fill="FFFFFF"/>
         </w:rPr>
-        <w:t>Development of adipose tissue before birth is essential for energy storage and thermoregulation in the neonate and for cardiometabolic health in later life.  Thyroid hormones are important regulators of fetal growth and maturation</w:t>
+        <w:t>Development of adipose tissue before birth is essential for energy storage</w:t>
+      </w:r>
+      <w:ins w:id="28" w:author="Xiaohui Zhao" w:date="2019-09-17T15:17:00Z">
+        <w:r>
+          <w:rPr>
+            <w:rFonts w:ascii="Arial" w:hAnsi="Arial" w:cs="Arial"/>
+            <w:color w:val="333333"/>
+            <w:sz w:val="20"/>
+            <w:szCs w:val="20"/>
+            <w:shd w:val="clear" w:color="auto" w:fill="FFFFFF"/>
+          </w:rPr>
+          <w:t>,</w:t>
+        </w:r>
+      </w:ins>
+      <w:r>
+        <w:rPr>
+          <w:rFonts w:ascii="Arial" w:hAnsi="Arial" w:cs="Arial"/>
+          <w:color w:val="333333"/>
+          <w:sz w:val="20"/>
+          <w:szCs w:val="20"/>
+          <w:shd w:val="clear" w:color="auto" w:fill="FFFFFF"/>
+        </w:rPr>
+        <w:t xml:space="preserve"> and thermoregulation in the neonate and for cardiometabolic health in later life.  Thyroid hormones are important regulators of fetal growth and maturation</w:t>
       </w:r>
       <w:r>
         <w:rPr>
@@ -1433,25 +1865,111 @@
         </w:rPr>
         <w:t xml:space="preserve">affected </w:t>
       </w:r>
-      <w:r>
-        <w:rPr>
-          <w:rFonts w:ascii="Arial" w:hAnsi="Arial" w:cs="Arial"/>
-          <w:color w:val="333333"/>
-          <w:sz w:val="20"/>
-          <w:szCs w:val="20"/>
-          <w:shd w:val="clear" w:color="auto" w:fill="FFFFFF"/>
-        </w:rPr>
-        <w:t>9-</w:t>
-      </w:r>
-      <w:r>
-        <w:rPr>
-          <w:rFonts w:ascii="Arial" w:hAnsi="Arial" w:cs="Arial"/>
-          <w:color w:val="333333"/>
-          <w:sz w:val="20"/>
-          <w:szCs w:val="20"/>
-          <w:shd w:val="clear" w:color="auto" w:fill="FFFFFF"/>
-        </w:rPr>
-        <w:t>10% of the genes identified</w:t>
+      <w:commentRangeStart w:id="29"/>
+      <w:commentRangeStart w:id="30"/>
+      <w:del w:id="31" w:author="Xiaohui Zhao" w:date="2019-09-17T10:28:00Z">
+        <w:r>
+          <w:rPr>
+            <w:rFonts w:ascii="Arial" w:hAnsi="Arial" w:cs="Arial"/>
+            <w:color w:val="333333"/>
+            <w:sz w:val="20"/>
+            <w:szCs w:val="20"/>
+            <w:shd w:val="clear" w:color="auto" w:fill="FFFFFF"/>
+          </w:rPr>
+          <w:delText>9-</w:delText>
+        </w:r>
+        <w:r>
+          <w:rPr>
+            <w:rFonts w:ascii="Arial" w:hAnsi="Arial" w:cs="Arial"/>
+            <w:color w:val="333333"/>
+            <w:sz w:val="20"/>
+            <w:szCs w:val="20"/>
+            <w:shd w:val="clear" w:color="auto" w:fill="FFFFFF"/>
+          </w:rPr>
+          <w:delText>10%</w:delText>
+        </w:r>
+      </w:del>
+      <w:ins w:id="32" w:author="Xiaohui Zhao" w:date="2019-09-17T10:28:00Z">
+        <w:r>
+          <w:rPr>
+            <w:rFonts w:ascii="Arial" w:hAnsi="Arial" w:cs="Arial"/>
+            <w:color w:val="333333"/>
+            <w:sz w:val="20"/>
+            <w:szCs w:val="20"/>
+            <w:shd w:val="clear" w:color="auto" w:fill="FFFFFF"/>
+          </w:rPr>
+          <w:t>3</w:t>
+        </w:r>
+      </w:ins>
+      <w:ins w:id="33" w:author="Xiaohui Zhao" w:date="2019-09-17T15:15:00Z">
+        <w:r>
+          <w:rPr>
+            <w:rFonts w:ascii="Arial" w:hAnsi="Arial" w:cs="Arial"/>
+            <w:color w:val="333333"/>
+            <w:sz w:val="20"/>
+            <w:szCs w:val="20"/>
+            <w:shd w:val="clear" w:color="auto" w:fill="FFFFFF"/>
+          </w:rPr>
+          <w:t>4</w:t>
+        </w:r>
+      </w:ins>
+      <w:ins w:id="34" w:author="Xiaohui Zhao" w:date="2019-09-17T15:16:00Z">
+        <w:r>
+          <w:rPr>
+            <w:rFonts w:ascii="Arial" w:hAnsi="Arial" w:cs="Arial"/>
+            <w:color w:val="333333"/>
+            <w:sz w:val="20"/>
+            <w:szCs w:val="20"/>
+            <w:shd w:val="clear" w:color="auto" w:fill="FFFFFF"/>
+          </w:rPr>
+          <w:t>~35</w:t>
+        </w:r>
+      </w:ins>
+      <w:ins w:id="35" w:author="Xiaohui Zhao" w:date="2019-09-17T10:28:00Z">
+        <w:r>
+          <w:rPr>
+            <w:rFonts w:ascii="Arial" w:hAnsi="Arial" w:cs="Arial"/>
+            <w:color w:val="333333"/>
+            <w:sz w:val="20"/>
+            <w:szCs w:val="20"/>
+            <w:shd w:val="clear" w:color="auto" w:fill="FFFFFF"/>
+          </w:rPr>
+          <w:t>%</w:t>
+        </w:r>
+      </w:ins>
+      <w:r>
+        <w:rPr>
+          <w:rFonts w:ascii="Arial" w:hAnsi="Arial" w:cs="Arial"/>
+          <w:color w:val="333333"/>
+          <w:sz w:val="20"/>
+          <w:szCs w:val="20"/>
+          <w:shd w:val="clear" w:color="auto" w:fill="FFFFFF"/>
+        </w:rPr>
+        <w:t xml:space="preserve"> </w:t>
+      </w:r>
+      <w:commentRangeEnd w:id="29"/>
+      <w:r>
+        <w:rPr>
+          <w:rStyle w:val="CommentReference"/>
+        </w:rPr>
+        <w:commentReference w:id="29"/>
+      </w:r>
+      <w:commentRangeEnd w:id="30"/>
+      <w:r>
+        <w:rPr>
+          <w:rStyle w:val="CommentReference"/>
+        </w:rPr>
+        <w:commentReference w:id="30"/>
+      </w:r>
+      <w:r>
+        <w:rPr>
+          <w:rFonts w:ascii="Arial" w:hAnsi="Arial" w:cs="Arial"/>
+          <w:color w:val="333333"/>
+          <w:sz w:val="20"/>
+          <w:szCs w:val="20"/>
+          <w:shd w:val="clear" w:color="auto" w:fill="FFFFFF"/>
+        </w:rPr>
+        <w:t>of the genes identified</w:t>
       </w:r>
       <w:r>
         <w:rPr>
@@ -2189,15 +2707,39 @@
           <w:shd w:val="clear" w:color="auto" w:fill="FFFFFF"/>
         </w:rPr>
       </w:pPr>
-      <w:r>
-        <w:rPr>
-          <w:rFonts w:ascii="Arial" w:hAnsi="Arial" w:cs="Arial"/>
-          <w:color w:val="333333"/>
-          <w:sz w:val="20"/>
-          <w:szCs w:val="20"/>
-          <w:shd w:val="clear" w:color="auto" w:fill="FFFFFF"/>
-        </w:rPr>
-        <w:t xml:space="preserve">The development of adipose tissue before birth is </w:t>
+      <w:del w:id="36" w:author="Xiaohui Zhao" w:date="2019-09-17T10:30:00Z">
+        <w:r>
+          <w:rPr>
+            <w:rFonts w:ascii="Arial" w:hAnsi="Arial" w:cs="Arial"/>
+            <w:color w:val="333333"/>
+            <w:sz w:val="20"/>
+            <w:szCs w:val="20"/>
+            <w:shd w:val="clear" w:color="auto" w:fill="FFFFFF"/>
+          </w:rPr>
+          <w:delText xml:space="preserve">The development </w:delText>
+        </w:r>
+      </w:del>
+      <w:ins w:id="37" w:author="Xiaohui Zhao" w:date="2019-09-17T10:30:00Z">
+        <w:r>
+          <w:rPr>
+            <w:rFonts w:ascii="Arial" w:hAnsi="Arial" w:cs="Arial"/>
+            <w:color w:val="333333"/>
+            <w:sz w:val="20"/>
+            <w:szCs w:val="20"/>
+            <w:shd w:val="clear" w:color="auto" w:fill="FFFFFF"/>
+          </w:rPr>
+          <w:t xml:space="preserve">Development </w:t>
+        </w:r>
+      </w:ins>
+      <w:r>
+        <w:rPr>
+          <w:rFonts w:ascii="Arial" w:hAnsi="Arial" w:cs="Arial"/>
+          <w:color w:val="333333"/>
+          <w:sz w:val="20"/>
+          <w:szCs w:val="20"/>
+          <w:shd w:val="clear" w:color="auto" w:fill="FFFFFF"/>
+        </w:rPr>
+        <w:t xml:space="preserve">of adipose tissue before birth is </w:t>
       </w:r>
       <w:r>
         <w:rPr>
@@ -2367,7 +2909,38 @@
           <w:szCs w:val="20"/>
           <w:shd w:val="clear" w:color="auto" w:fill="FFFFFF"/>
         </w:rPr>
-        <w:t xml:space="preserve">uncoupling protein 1 (UCP1) </w:t>
+        <w:t>uncoupling protein 1 (</w:t>
+      </w:r>
+      <w:r>
+        <w:rPr>
+          <w:rFonts w:ascii="Arial" w:hAnsi="Arial" w:cs="Arial"/>
+          <w:i/>
+          <w:iCs/>
+          <w:color w:val="333333"/>
+          <w:sz w:val="20"/>
+          <w:szCs w:val="20"/>
+          <w:shd w:val="clear" w:color="auto" w:fill="FFFFFF"/>
+          <w:rPrChange w:id="38" w:author="Xiaohui Zhao" w:date="2019-09-17T10:44:00Z">
+            <w:rPr>
+              <w:rFonts w:ascii="Arial" w:hAnsi="Arial" w:cs="Arial"/>
+              <w:color w:val="333333"/>
+              <w:sz w:val="20"/>
+              <w:szCs w:val="20"/>
+              <w:shd w:val="clear" w:color="auto" w:fill="FFFFFF"/>
+            </w:rPr>
+          </w:rPrChange>
+        </w:rPr>
+        <w:t>UCP1</w:t>
+      </w:r>
+      <w:r>
+        <w:rPr>
+          <w:rFonts w:ascii="Arial" w:hAnsi="Arial" w:cs="Arial"/>
+          <w:color w:val="333333"/>
+          <w:sz w:val="20"/>
+          <w:szCs w:val="20"/>
+          <w:shd w:val="clear" w:color="auto" w:fill="FFFFFF"/>
+        </w:rPr>
+        <w:t xml:space="preserve">) </w:t>
       </w:r>
       <w:r>
         <w:rPr>
@@ -2771,7 +3344,17 @@
           <w:szCs w:val="20"/>
           <w:shd w:val="clear" w:color="auto" w:fill="FFFFFF"/>
         </w:rPr>
-        <w:t xml:space="preserve">UCP1 </w:t>
+        <w:t>UCP1</w:t>
+      </w:r>
+      <w:r>
+        <w:rPr>
+          <w:rFonts w:ascii="Arial" w:hAnsi="Arial" w:cs="Arial"/>
+          <w:color w:val="333333"/>
+          <w:sz w:val="20"/>
+          <w:szCs w:val="20"/>
+          <w:shd w:val="clear" w:color="auto" w:fill="FFFFFF"/>
+        </w:rPr>
+        <w:t xml:space="preserve"> </w:t>
       </w:r>
       <w:r>
         <w:rPr>
@@ -3117,7 +3700,38 @@
           <w:szCs w:val="20"/>
           <w:shd w:val="clear" w:color="auto" w:fill="FFFFFF"/>
         </w:rPr>
-        <w:t xml:space="preserve"> may be direct and/or mediated by secondary changes in the availability of hormones and growth factors in the circulation and tissues, such as insulin, leptin and the insulin-like growth factors (IGF; </w:t>
+        <w:t xml:space="preserve"> may be direct and/or mediated by secondary changes in the availability of hormones and growth factors in the circulation and tissues, such as insulin, leptin and the insulin-like growth factors (</w:t>
+      </w:r>
+      <w:r>
+        <w:rPr>
+          <w:rFonts w:ascii="Arial" w:hAnsi="Arial" w:cs="Arial"/>
+          <w:i/>
+          <w:iCs/>
+          <w:color w:val="333333"/>
+          <w:sz w:val="20"/>
+          <w:szCs w:val="20"/>
+          <w:shd w:val="clear" w:color="auto" w:fill="FFFFFF"/>
+          <w:rPrChange w:id="39" w:author="Xiaohui Zhao" w:date="2019-09-17T10:45:00Z">
+            <w:rPr>
+              <w:rFonts w:ascii="Arial" w:hAnsi="Arial" w:cs="Arial"/>
+              <w:color w:val="333333"/>
+              <w:sz w:val="20"/>
+              <w:szCs w:val="20"/>
+              <w:shd w:val="clear" w:color="auto" w:fill="FFFFFF"/>
+            </w:rPr>
+          </w:rPrChange>
+        </w:rPr>
+        <w:t>IGF</w:t>
+      </w:r>
+      <w:r>
+        <w:rPr>
+          <w:rFonts w:ascii="Arial" w:hAnsi="Arial" w:cs="Arial"/>
+          <w:color w:val="333333"/>
+          <w:sz w:val="20"/>
+          <w:szCs w:val="20"/>
+          <w:shd w:val="clear" w:color="auto" w:fill="FFFFFF"/>
+        </w:rPr>
+        <w:t xml:space="preserve">; </w:t>
       </w:r>
       <w:r>
         <w:rPr>
@@ -3384,7 +3998,38 @@
           <w:szCs w:val="20"/>
           <w:shd w:val="clear" w:color="auto" w:fill="FFFFFF"/>
         </w:rPr>
-        <w:t xml:space="preserve"> tissue-specific changes in the expression of the glucose-transporters (GLUT) 1 and 4 (</w:t>
+        <w:t xml:space="preserve"> tissue-specific changes in the expression of the glucose-transporters (</w:t>
+      </w:r>
+      <w:r>
+        <w:rPr>
+          <w:rFonts w:ascii="Arial" w:hAnsi="Arial" w:cs="Arial"/>
+          <w:i/>
+          <w:iCs/>
+          <w:color w:val="333333"/>
+          <w:sz w:val="20"/>
+          <w:szCs w:val="20"/>
+          <w:shd w:val="clear" w:color="auto" w:fill="FFFFFF"/>
+          <w:rPrChange w:id="40" w:author="Xiaohui Zhao" w:date="2019-09-17T10:45:00Z">
+            <w:rPr>
+              <w:rFonts w:ascii="Arial" w:hAnsi="Arial" w:cs="Arial"/>
+              <w:color w:val="333333"/>
+              <w:sz w:val="20"/>
+              <w:szCs w:val="20"/>
+              <w:shd w:val="clear" w:color="auto" w:fill="FFFFFF"/>
+            </w:rPr>
+          </w:rPrChange>
+        </w:rPr>
+        <w:t>GLUT</w:t>
+      </w:r>
+      <w:r>
+        <w:rPr>
+          <w:rFonts w:ascii="Arial" w:hAnsi="Arial" w:cs="Arial"/>
+          <w:color w:val="333333"/>
+          <w:sz w:val="20"/>
+          <w:szCs w:val="20"/>
+          <w:shd w:val="clear" w:color="auto" w:fill="FFFFFF"/>
+        </w:rPr>
+        <w:t>) 1 and 4 (</w:t>
       </w:r>
       <w:r>
         <w:rPr>
@@ -5695,6 +6340,165 @@
         </w:rPr>
         <w:t xml:space="preserve">  </w:t>
       </w:r>
+      <w:ins w:id="41" w:author="Xiaohui Zhao" w:date="2019-09-17T15:36:00Z">
+        <w:r>
+          <w:rPr>
+            <w:rFonts w:ascii="Arial" w:hAnsi="Arial" w:cs="Arial"/>
+            <w:color w:val="000000"/>
+            <w:sz w:val="20"/>
+            <w:szCs w:val="20"/>
+          </w:rPr>
+          <w:t>P</w:t>
+        </w:r>
+      </w:ins>
+      <w:ins w:id="42" w:author="Xiaohui Zhao" w:date="2019-09-17T15:35:00Z">
+        <w:r>
+          <w:rPr>
+            <w:rFonts w:ascii="Arial" w:hAnsi="Arial" w:cs="Arial"/>
+            <w:color w:val="000000"/>
+            <w:sz w:val="20"/>
+            <w:szCs w:val="20"/>
+            <w:rPrChange w:id="43" w:author="Xiaohui Zhao" w:date="2019-09-17T15:36:00Z">
+              <w:rPr>
+                <w:rFonts w:ascii="Helvetica Neue" w:hAnsi="Helvetica Neue" w:cs="Helvetica Neue"/>
+                <w:color w:val="000000"/>
+                <w:sz w:val="26"/>
+                <w:szCs w:val="26"/>
+              </w:rPr>
+            </w:rPrChange>
+          </w:rPr>
+          <w:t>rincipal component 1 (PC1), which explained</w:t>
+        </w:r>
+      </w:ins>
+      <w:ins w:id="44" w:author="Xiaohui Zhao" w:date="2019-09-17T15:36:00Z">
+        <w:r>
+          <w:rPr>
+            <w:rFonts w:ascii="Arial" w:hAnsi="Arial" w:cs="Arial"/>
+            <w:color w:val="000000"/>
+            <w:sz w:val="20"/>
+            <w:szCs w:val="20"/>
+          </w:rPr>
+          <w:t xml:space="preserve"> the majority</w:t>
+        </w:r>
+      </w:ins>
+      <w:ins w:id="45" w:author="Xiaohui Zhao" w:date="2019-09-17T15:35:00Z">
+        <w:r>
+          <w:rPr>
+            <w:rFonts w:ascii="Arial" w:hAnsi="Arial" w:cs="Arial"/>
+            <w:color w:val="000000"/>
+            <w:sz w:val="20"/>
+            <w:szCs w:val="20"/>
+            <w:rPrChange w:id="46" w:author="Xiaohui Zhao" w:date="2019-09-17T15:36:00Z">
+              <w:rPr>
+                <w:rFonts w:ascii="Helvetica Neue" w:hAnsi="Helvetica Neue" w:cs="Helvetica Neue"/>
+                <w:color w:val="000000"/>
+                <w:sz w:val="26"/>
+                <w:szCs w:val="26"/>
+              </w:rPr>
+            </w:rPrChange>
+          </w:rPr>
+          <w:t xml:space="preserve"> 43.5% of the variance. These included LPL, ELOVL6, PLIN1, FBP2 and ADIPOQ. (Supplementary Fig. 1B) The principal component 2 (PC2) explained 14% of the </w:t>
+        </w:r>
+      </w:ins>
+      <w:ins w:id="47" w:author="Xiaohui Zhao" w:date="2019-09-17T15:37:00Z">
+        <w:r>
+          <w:rPr>
+            <w:rFonts w:ascii="Arial" w:hAnsi="Arial" w:cs="Arial"/>
+            <w:color w:val="000000"/>
+            <w:sz w:val="20"/>
+            <w:szCs w:val="20"/>
+          </w:rPr>
+          <w:t xml:space="preserve">rest good </w:t>
+        </w:r>
+      </w:ins>
+      <w:ins w:id="48" w:author="Xiaohui Zhao" w:date="2019-09-17T15:35:00Z">
+        <w:r>
+          <w:rPr>
+            <w:rFonts w:ascii="Arial" w:hAnsi="Arial" w:cs="Arial"/>
+            <w:color w:val="000000"/>
+            <w:sz w:val="20"/>
+            <w:szCs w:val="20"/>
+            <w:rPrChange w:id="49" w:author="Xiaohui Zhao" w:date="2019-09-17T15:36:00Z">
+              <w:rPr>
+                <w:rFonts w:ascii="Helvetica Neue" w:hAnsi="Helvetica Neue" w:cs="Helvetica Neue"/>
+                <w:color w:val="000000"/>
+                <w:sz w:val="26"/>
+                <w:szCs w:val="26"/>
+              </w:rPr>
+            </w:rPrChange>
+          </w:rPr>
+          <w:t>variance, with genes</w:t>
+        </w:r>
+      </w:ins>
+      <w:ins w:id="50" w:author="Xiaohui Zhao" w:date="2019-09-17T15:37:00Z">
+        <w:r>
+          <w:rPr>
+            <w:rFonts w:ascii="Arial" w:hAnsi="Arial" w:cs="Arial"/>
+            <w:color w:val="000000"/>
+            <w:sz w:val="20"/>
+            <w:szCs w:val="20"/>
+          </w:rPr>
+          <w:t xml:space="preserve"> such as</w:t>
+        </w:r>
+      </w:ins>
+      <w:ins w:id="51" w:author="Xiaohui Zhao" w:date="2019-09-17T15:35:00Z">
+        <w:r>
+          <w:rPr>
+            <w:rFonts w:ascii="Arial" w:hAnsi="Arial" w:cs="Arial"/>
+            <w:color w:val="000000"/>
+            <w:sz w:val="20"/>
+            <w:szCs w:val="20"/>
+            <w:rPrChange w:id="52" w:author="Xiaohui Zhao" w:date="2019-09-17T15:36:00Z">
+              <w:rPr>
+                <w:rFonts w:ascii="Helvetica Neue" w:hAnsi="Helvetica Neue" w:cs="Helvetica Neue"/>
+                <w:color w:val="000000"/>
+                <w:sz w:val="26"/>
+                <w:szCs w:val="26"/>
+              </w:rPr>
+            </w:rPrChange>
+          </w:rPr>
+          <w:t xml:space="preserve"> UCP1, DIO1, FABP3 and ADRA1A. (Supplementary Fig. 1C). These results marked that between the </w:t>
+        </w:r>
+      </w:ins>
+      <w:ins w:id="53" w:author="Xiaohui Zhao" w:date="2019-09-17T15:37:00Z">
+        <w:r>
+          <w:rPr>
+            <w:rFonts w:ascii="Arial" w:hAnsi="Arial" w:cs="Arial"/>
+            <w:color w:val="000000"/>
+            <w:sz w:val="20"/>
+            <w:szCs w:val="20"/>
+          </w:rPr>
+          <w:t>treatment effects</w:t>
+        </w:r>
+      </w:ins>
+      <w:ins w:id="54" w:author="Xiaohui Zhao" w:date="2019-09-17T15:35:00Z">
+        <w:r>
+          <w:rPr>
+            <w:rFonts w:ascii="Arial" w:hAnsi="Arial" w:cs="Arial"/>
+            <w:color w:val="000000"/>
+            <w:sz w:val="20"/>
+            <w:szCs w:val="20"/>
+            <w:rPrChange w:id="55" w:author="Xiaohui Zhao" w:date="2019-09-17T15:36:00Z">
+              <w:rPr>
+                <w:rFonts w:ascii="Helvetica Neue" w:hAnsi="Helvetica Neue" w:cs="Helvetica Neue"/>
+                <w:color w:val="000000"/>
+                <w:sz w:val="26"/>
+                <w:szCs w:val="26"/>
+              </w:rPr>
+            </w:rPrChange>
+          </w:rPr>
+          <w:t xml:space="preserve"> there are also some influence by gestational age.</w:t>
+        </w:r>
+        <w:r>
+          <w:rPr>
+            <w:rFonts w:ascii="Helvetica Neue" w:hAnsi="Helvetica Neue" w:cs="Helvetica Neue"/>
+            <w:color w:val="000000"/>
+            <w:sz w:val="26"/>
+            <w:szCs w:val="26"/>
+          </w:rPr>
+          <w:t xml:space="preserve"> </w:t>
+        </w:r>
+      </w:ins>
       <w:r>
         <w:rPr>
           <w:rFonts w:ascii="Arial" w:hAnsi="Arial" w:cs="Arial"/>
@@ -5705,6 +6509,231 @@
         </w:rPr>
         <w:t xml:space="preserve">The </w:t>
       </w:r>
+      <w:ins w:id="56" w:author="Xiaohui Zhao" w:date="2019-09-17T15:38:00Z">
+        <w:r>
+          <w:rPr>
+            <w:rFonts w:ascii="Arial" w:hAnsi="Arial" w:cs="Arial"/>
+            <w:color w:val="000000"/>
+            <w:sz w:val="20"/>
+            <w:szCs w:val="20"/>
+            <w:rPrChange w:id="57" w:author="Xiaohui Zhao" w:date="2019-09-17T15:38:00Z">
+              <w:rPr>
+                <w:rFonts w:ascii="Helvetica Neue" w:hAnsi="Helvetica Neue" w:cs="Helvetica Neue"/>
+                <w:color w:val="000000"/>
+                <w:sz w:val="26"/>
+                <w:szCs w:val="26"/>
+              </w:rPr>
+            </w:rPrChange>
+          </w:rPr>
+          <w:t xml:space="preserve">Hierarchical clustering </w:t>
+        </w:r>
+        <w:r>
+          <w:rPr>
+            <w:rFonts w:ascii="Arial" w:hAnsi="Arial" w:cs="Arial"/>
+            <w:color w:val="000000"/>
+            <w:sz w:val="20"/>
+            <w:szCs w:val="20"/>
+          </w:rPr>
+          <w:t xml:space="preserve">heatmap </w:t>
+        </w:r>
+        <w:r>
+          <w:rPr>
+            <w:rFonts w:ascii="Arial" w:hAnsi="Arial" w:cs="Arial"/>
+            <w:color w:val="000000"/>
+            <w:sz w:val="20"/>
+            <w:szCs w:val="20"/>
+            <w:rPrChange w:id="58" w:author="Xiaohui Zhao" w:date="2019-09-17T15:38:00Z">
+              <w:rPr>
+                <w:rFonts w:ascii="Helvetica Neue" w:hAnsi="Helvetica Neue" w:cs="Helvetica Neue"/>
+                <w:color w:val="000000"/>
+                <w:sz w:val="26"/>
+                <w:szCs w:val="26"/>
+              </w:rPr>
+            </w:rPrChange>
+          </w:rPr>
+          <w:t xml:space="preserve">using the differentially expressed genes with </w:t>
+        </w:r>
+        <w:proofErr w:type="spellStart"/>
+        <w:r>
+          <w:rPr>
+            <w:rFonts w:ascii="Arial" w:hAnsi="Arial" w:cs="Arial"/>
+            <w:color w:val="000000"/>
+            <w:sz w:val="20"/>
+            <w:szCs w:val="20"/>
+            <w:rPrChange w:id="59" w:author="Xiaohui Zhao" w:date="2019-09-17T15:38:00Z">
+              <w:rPr>
+                <w:rFonts w:ascii="Helvetica Neue" w:hAnsi="Helvetica Neue" w:cs="Helvetica Neue"/>
+                <w:color w:val="000000"/>
+                <w:sz w:val="26"/>
+                <w:szCs w:val="26"/>
+              </w:rPr>
+            </w:rPrChange>
+          </w:rPr>
+          <w:t>a</w:t>
+        </w:r>
+        <w:proofErr w:type="spellEnd"/>
+        <w:r>
+          <w:rPr>
+            <w:rFonts w:ascii="Arial" w:hAnsi="Arial" w:cs="Arial"/>
+            <w:color w:val="000000"/>
+            <w:sz w:val="20"/>
+            <w:szCs w:val="20"/>
+            <w:rPrChange w:id="60" w:author="Xiaohui Zhao" w:date="2019-09-17T15:38:00Z">
+              <w:rPr>
+                <w:rFonts w:ascii="Helvetica Neue" w:hAnsi="Helvetica Neue" w:cs="Helvetica Neue"/>
+                <w:color w:val="000000"/>
+                <w:sz w:val="26"/>
+                <w:szCs w:val="26"/>
+              </w:rPr>
+            </w:rPrChange>
+          </w:rPr>
+          <w:t xml:space="preserve"> </w:t>
+        </w:r>
+      </w:ins>
+      <w:ins w:id="61" w:author="Xiaohui Zhao" w:date="2019-09-17T15:39:00Z">
+        <w:r>
+          <w:rPr>
+            <w:rFonts w:ascii="Arial" w:hAnsi="Arial" w:cs="Arial"/>
+            <w:color w:val="000000"/>
+            <w:sz w:val="20"/>
+            <w:szCs w:val="20"/>
+          </w:rPr>
+          <w:t xml:space="preserve">absolute </w:t>
+        </w:r>
+      </w:ins>
+      <w:ins w:id="62" w:author="Xiaohui Zhao" w:date="2019-09-17T15:38:00Z">
+        <w:r>
+          <w:rPr>
+            <w:rFonts w:ascii="Arial" w:hAnsi="Arial" w:cs="Arial"/>
+            <w:color w:val="000000"/>
+            <w:sz w:val="20"/>
+            <w:szCs w:val="20"/>
+            <w:rPrChange w:id="63" w:author="Xiaohui Zhao" w:date="2019-09-17T15:38:00Z">
+              <w:rPr>
+                <w:rFonts w:ascii="Helvetica Neue" w:hAnsi="Helvetica Neue" w:cs="Helvetica Neue"/>
+                <w:color w:val="000000"/>
+                <w:sz w:val="26"/>
+                <w:szCs w:val="26"/>
+              </w:rPr>
+            </w:rPrChange>
+          </w:rPr>
+          <w:t xml:space="preserve">log2 fold change </w:t>
+        </w:r>
+        <w:proofErr w:type="spellStart"/>
+        <w:r>
+          <w:rPr>
+            <w:rFonts w:ascii="Arial" w:hAnsi="Arial" w:cs="Arial"/>
+            <w:color w:val="000000"/>
+            <w:sz w:val="20"/>
+            <w:szCs w:val="20"/>
+            <w:rPrChange w:id="64" w:author="Xiaohui Zhao" w:date="2019-09-17T15:38:00Z">
+              <w:rPr>
+                <w:rFonts w:ascii="Helvetica Neue" w:hAnsi="Helvetica Neue" w:cs="Helvetica Neue"/>
+                <w:color w:val="000000"/>
+                <w:sz w:val="26"/>
+                <w:szCs w:val="26"/>
+              </w:rPr>
+            </w:rPrChange>
+          </w:rPr>
+          <w:t>cutoff</w:t>
+        </w:r>
+        <w:proofErr w:type="spellEnd"/>
+        <w:r>
+          <w:rPr>
+            <w:rFonts w:ascii="Arial" w:hAnsi="Arial" w:cs="Arial"/>
+            <w:color w:val="000000"/>
+            <w:sz w:val="20"/>
+            <w:szCs w:val="20"/>
+            <w:rPrChange w:id="65" w:author="Xiaohui Zhao" w:date="2019-09-17T15:38:00Z">
+              <w:rPr>
+                <w:rFonts w:ascii="Helvetica Neue" w:hAnsi="Helvetica Neue" w:cs="Helvetica Neue"/>
+                <w:color w:val="000000"/>
+                <w:sz w:val="26"/>
+                <w:szCs w:val="26"/>
+              </w:rPr>
+            </w:rPrChange>
+          </w:rPr>
+          <w:t xml:space="preserve"> of </w:t>
+        </w:r>
+      </w:ins>
+      <w:ins w:id="66" w:author="Xiaohui Zhao" w:date="2019-09-17T15:39:00Z">
+        <w:r>
+          <w:rPr>
+            <w:rFonts w:ascii="Arial" w:hAnsi="Arial" w:cs="Arial"/>
+            <w:color w:val="000000"/>
+            <w:sz w:val="20"/>
+            <w:szCs w:val="20"/>
+          </w:rPr>
+          <w:t>2</w:t>
+        </w:r>
+      </w:ins>
+      <w:ins w:id="67" w:author="Xiaohui Zhao" w:date="2019-09-17T15:38:00Z">
+        <w:r>
+          <w:rPr>
+            <w:rFonts w:ascii="Arial" w:hAnsi="Arial" w:cs="Arial"/>
+            <w:color w:val="000000"/>
+            <w:sz w:val="20"/>
+            <w:szCs w:val="20"/>
+            <w:rPrChange w:id="68" w:author="Xiaohui Zhao" w:date="2019-09-17T15:38:00Z">
+              <w:rPr>
+                <w:rFonts w:ascii="Helvetica Neue" w:hAnsi="Helvetica Neue" w:cs="Helvetica Neue"/>
+                <w:color w:val="000000"/>
+                <w:sz w:val="26"/>
+                <w:szCs w:val="26"/>
+              </w:rPr>
+            </w:rPrChange>
+          </w:rPr>
+          <w:t xml:space="preserve"> and p-value &lt;0.05 confirmed that TX and Sham cluster apart</w:t>
+        </w:r>
+        <w:r>
+          <w:rPr>
+            <w:rFonts w:ascii="Helvetica Neue" w:hAnsi="Helvetica Neue" w:cs="Helvetica Neue"/>
+            <w:color w:val="000000"/>
+            <w:sz w:val="26"/>
+            <w:szCs w:val="26"/>
+          </w:rPr>
+          <w:t xml:space="preserve"> </w:t>
+        </w:r>
+      </w:ins>
+      <w:del w:id="69" w:author="Xiaohui Zhao" w:date="2019-09-17T15:34:00Z">
+        <w:r>
+          <w:rPr>
+            <w:rFonts w:ascii="Arial" w:hAnsi="Arial" w:cs="Arial"/>
+            <w:color w:val="333333"/>
+            <w:sz w:val="20"/>
+            <w:szCs w:val="20"/>
+            <w:highlight w:val="cyan"/>
+            <w:shd w:val="clear" w:color="auto" w:fill="FFFFFF"/>
+          </w:rPr>
+          <w:delText xml:space="preserve">MA plot and </w:delText>
+        </w:r>
+      </w:del>
+      <w:ins w:id="70" w:author="Xiaohui Zhao" w:date="2019-09-17T15:39:00Z">
+        <w:r>
+          <w:rPr>
+            <w:rFonts w:ascii="Arial" w:hAnsi="Arial" w:cs="Arial"/>
+            <w:color w:val="333333"/>
+            <w:sz w:val="20"/>
+            <w:szCs w:val="20"/>
+            <w:highlight w:val="cyan"/>
+            <w:shd w:val="clear" w:color="auto" w:fill="FFFFFF"/>
+          </w:rPr>
+          <w:t xml:space="preserve"> with </w:t>
+        </w:r>
+      </w:ins>
+      <w:del w:id="71" w:author="Xiaohui Zhao" w:date="2019-09-17T15:39:00Z">
+        <w:r>
+          <w:rPr>
+            <w:rFonts w:ascii="Arial" w:hAnsi="Arial" w:cs="Arial"/>
+            <w:color w:val="333333"/>
+            <w:sz w:val="20"/>
+            <w:szCs w:val="20"/>
+            <w:highlight w:val="cyan"/>
+            <w:shd w:val="clear" w:color="auto" w:fill="FFFFFF"/>
+          </w:rPr>
+          <w:delText xml:space="preserve">heat map for </w:delText>
+        </w:r>
+      </w:del>
       <w:r>
         <w:rPr>
           <w:rFonts w:ascii="Arial" w:hAnsi="Arial" w:cs="Arial"/>
@@ -5714,8 +6743,34 @@
           <w:highlight w:val="cyan"/>
           <w:shd w:val="clear" w:color="auto" w:fill="FFFFFF"/>
         </w:rPr>
-        <w:t xml:space="preserve">MA plot and heat map for the top 262 genes also demonstrated </w:t>
-      </w:r>
+        <w:t>the top 2</w:t>
+      </w:r>
+      <w:ins w:id="72" w:author="Xiaohui Zhao" w:date="2019-09-17T15:34:00Z">
+        <w:r>
+          <w:rPr>
+            <w:rFonts w:ascii="Arial" w:hAnsi="Arial" w:cs="Arial"/>
+            <w:color w:val="333333"/>
+            <w:sz w:val="20"/>
+            <w:szCs w:val="20"/>
+            <w:highlight w:val="cyan"/>
+            <w:shd w:val="clear" w:color="auto" w:fill="FFFFFF"/>
+          </w:rPr>
+          <w:t>7</w:t>
+        </w:r>
+      </w:ins>
+      <w:del w:id="73" w:author="Xiaohui Zhao" w:date="2019-09-17T15:34:00Z">
+        <w:r>
+          <w:rPr>
+            <w:rFonts w:ascii="Arial" w:hAnsi="Arial" w:cs="Arial"/>
+            <w:color w:val="333333"/>
+            <w:sz w:val="20"/>
+            <w:szCs w:val="20"/>
+            <w:highlight w:val="cyan"/>
+            <w:shd w:val="clear" w:color="auto" w:fill="FFFFFF"/>
+          </w:rPr>
+          <w:delText>6</w:delText>
+        </w:r>
+      </w:del>
       <w:r>
         <w:rPr>
           <w:rFonts w:ascii="Arial" w:hAnsi="Arial" w:cs="Arial"/>
@@ -5725,8 +6780,58 @@
           <w:highlight w:val="cyan"/>
           <w:shd w:val="clear" w:color="auto" w:fill="FFFFFF"/>
         </w:rPr>
-        <w:t>differential gene expression profiles by treatment and gestational age (Supplementary Figure 1B and C)</w:t>
-      </w:r>
+        <w:t>2 genes</w:t>
+      </w:r>
+      <w:del w:id="74" w:author="Xiaohui Zhao" w:date="2019-09-17T15:39:00Z">
+        <w:r>
+          <w:rPr>
+            <w:rFonts w:ascii="Arial" w:hAnsi="Arial" w:cs="Arial"/>
+            <w:color w:val="333333"/>
+            <w:sz w:val="20"/>
+            <w:szCs w:val="20"/>
+            <w:highlight w:val="cyan"/>
+            <w:shd w:val="clear" w:color="auto" w:fill="FFFFFF"/>
+          </w:rPr>
+          <w:delText xml:space="preserve"> </w:delText>
+        </w:r>
+      </w:del>
+      <w:ins w:id="75" w:author="Xiaohui Zhao" w:date="2019-09-17T15:39:00Z">
+        <w:r>
+          <w:rPr>
+            <w:rFonts w:ascii="Arial" w:hAnsi="Arial" w:cs="Arial"/>
+            <w:color w:val="333333"/>
+            <w:sz w:val="20"/>
+            <w:szCs w:val="20"/>
+            <w:highlight w:val="cyan"/>
+            <w:shd w:val="clear" w:color="auto" w:fill="FFFFFF"/>
+          </w:rPr>
+          <w:t xml:space="preserve">. </w:t>
+        </w:r>
+      </w:ins>
+      <w:del w:id="76" w:author="Xiaohui Zhao" w:date="2019-09-17T15:39:00Z">
+        <w:r>
+          <w:rPr>
+            <w:rFonts w:ascii="Arial" w:hAnsi="Arial" w:cs="Arial"/>
+            <w:color w:val="333333"/>
+            <w:sz w:val="20"/>
+            <w:szCs w:val="20"/>
+            <w:highlight w:val="cyan"/>
+            <w:shd w:val="clear" w:color="auto" w:fill="FFFFFF"/>
+          </w:rPr>
+          <w:delText xml:space="preserve">also demonstrated </w:delText>
+        </w:r>
+        <w:r>
+          <w:rPr>
+            <w:rFonts w:ascii="Arial" w:hAnsi="Arial" w:cs="Arial"/>
+            <w:color w:val="333333"/>
+            <w:sz w:val="20"/>
+            <w:szCs w:val="20"/>
+            <w:highlight w:val="cyan"/>
+            <w:shd w:val="clear" w:color="auto" w:fill="FFFFFF"/>
+          </w:rPr>
+          <w:delText xml:space="preserve">differential gene expression profiles by treatment and gestational age </w:delText>
+        </w:r>
+      </w:del>
       <w:r>
         <w:rPr>
           <w:rFonts w:ascii="Arial" w:hAnsi="Arial" w:cs="Arial"/>
@@ -5736,8 +6841,58 @@
           <w:highlight w:val="cyan"/>
           <w:shd w:val="clear" w:color="auto" w:fill="FFFFFF"/>
         </w:rPr>
-        <w:t>?</w:t>
-      </w:r>
+        <w:t xml:space="preserve">(Supplementary Figure </w:t>
+      </w:r>
+      <w:ins w:id="77" w:author="Xiaohui Zhao" w:date="2019-09-17T15:34:00Z">
+        <w:r>
+          <w:rPr>
+            <w:rFonts w:ascii="Arial" w:hAnsi="Arial" w:cs="Arial"/>
+            <w:color w:val="333333"/>
+            <w:sz w:val="20"/>
+            <w:szCs w:val="20"/>
+            <w:highlight w:val="cyan"/>
+            <w:shd w:val="clear" w:color="auto" w:fill="FFFFFF"/>
+          </w:rPr>
+          <w:t>1</w:t>
+        </w:r>
+      </w:ins>
+      <w:del w:id="78" w:author="Xiaohui Zhao" w:date="2019-09-17T15:34:00Z">
+        <w:r>
+          <w:rPr>
+            <w:rFonts w:ascii="Arial" w:hAnsi="Arial" w:cs="Arial"/>
+            <w:color w:val="333333"/>
+            <w:sz w:val="20"/>
+            <w:szCs w:val="20"/>
+            <w:highlight w:val="cyan"/>
+            <w:shd w:val="clear" w:color="auto" w:fill="FFFFFF"/>
+          </w:rPr>
+          <w:delText xml:space="preserve">1B and </w:delText>
+        </w:r>
+      </w:del>
+      <w:r>
+        <w:rPr>
+          <w:rFonts w:ascii="Arial" w:hAnsi="Arial" w:cs="Arial"/>
+          <w:color w:val="333333"/>
+          <w:sz w:val="20"/>
+          <w:szCs w:val="20"/>
+          <w:highlight w:val="cyan"/>
+          <w:shd w:val="clear" w:color="auto" w:fill="FFFFFF"/>
+        </w:rPr>
+        <w:t>C)</w:t>
+      </w:r>
+      <w:del w:id="79" w:author="Xiaohui Zhao" w:date="2019-09-17T15:39:00Z">
+        <w:r>
+          <w:rPr>
+            <w:rFonts w:ascii="Arial" w:hAnsi="Arial" w:cs="Arial"/>
+            <w:color w:val="333333"/>
+            <w:sz w:val="20"/>
+            <w:szCs w:val="20"/>
+            <w:highlight w:val="cyan"/>
+            <w:shd w:val="clear" w:color="auto" w:fill="FFFFFF"/>
+          </w:rPr>
+          <w:delText>?</w:delText>
+        </w:r>
+      </w:del>
       <w:r>
         <w:rPr>
           <w:rFonts w:ascii="Arial" w:hAnsi="Arial" w:cs="Arial"/>
@@ -5756,8 +6911,32 @@
           <w:szCs w:val="20"/>
           <w:shd w:val="clear" w:color="auto" w:fill="FFFFFF"/>
         </w:rPr>
-        <w:t>In total, 16137</w:t>
-      </w:r>
+        <w:t xml:space="preserve">In total, </w:t>
+      </w:r>
+      <w:ins w:id="80" w:author="Xiaohui Zhao" w:date="2019-09-17T15:40:00Z">
+        <w:r>
+          <w:rPr>
+            <w:rFonts w:ascii="Arial" w:hAnsi="Arial" w:cs="Arial"/>
+            <w:color w:val="333333"/>
+            <w:sz w:val="20"/>
+            <w:szCs w:val="20"/>
+            <w:shd w:val="clear" w:color="auto" w:fill="FFFFFF"/>
+          </w:rPr>
+          <w:t>17622</w:t>
+        </w:r>
+      </w:ins>
+      <w:del w:id="81" w:author="Xiaohui Zhao" w:date="2019-09-17T15:40:00Z">
+        <w:r>
+          <w:rPr>
+            <w:rFonts w:ascii="Arial" w:hAnsi="Arial" w:cs="Arial"/>
+            <w:color w:val="333333"/>
+            <w:sz w:val="20"/>
+            <w:szCs w:val="20"/>
+            <w:shd w:val="clear" w:color="auto" w:fill="FFFFFF"/>
+          </w:rPr>
+          <w:delText>16137</w:delText>
+        </w:r>
+      </w:del>
       <w:r>
         <w:rPr>
           <w:rFonts w:ascii="Arial" w:hAnsi="Arial" w:cs="Arial"/>
@@ -5786,7 +6965,18 @@
           <w:szCs w:val="20"/>
           <w:shd w:val="clear" w:color="auto" w:fill="FFFFFF"/>
         </w:rPr>
-        <w:t>sheep genome.  When data from all animals were considered</w:t>
+        <w:t xml:space="preserve">sheep genome.  When data </w:t>
+      </w:r>
+      <w:r>
+        <w:rPr>
+          <w:rFonts w:ascii="Arial" w:hAnsi="Arial" w:cs="Arial"/>
+          <w:color w:val="333333"/>
+          <w:sz w:val="20"/>
+          <w:szCs w:val="20"/>
+          <w:shd w:val="clear" w:color="auto" w:fill="FFFFFF"/>
+        </w:rPr>
+        <w:lastRenderedPageBreak/>
+        <w:t>from all animals were considered</w:t>
       </w:r>
       <w:r>
         <w:rPr>
@@ -5928,18 +7118,41 @@
           <w:szCs w:val="20"/>
           <w:shd w:val="clear" w:color="auto" w:fill="FFFFFF"/>
         </w:rPr>
-        <w:t xml:space="preserve"> in the sham fetuses (232 up, 377 down; Figure 2C), while this number </w:t>
-      </w:r>
-      <w:r>
-        <w:rPr>
-          <w:rFonts w:ascii="Arial" w:hAnsi="Arial" w:cs="Arial"/>
-          <w:color w:val="333333"/>
-          <w:sz w:val="20"/>
-          <w:szCs w:val="20"/>
-          <w:shd w:val="clear" w:color="auto" w:fill="FFFFFF"/>
-        </w:rPr>
-        <w:lastRenderedPageBreak/>
-        <w:t xml:space="preserve">was reduced to 174 in the TX fetuses over the same time period (86 up, 88 down; Figure 2D).  Fetal hypothyroidism influenced the expression of more genes at 143 </w:t>
+        <w:t xml:space="preserve"> in the </w:t>
+      </w:r>
+      <w:ins w:id="82" w:author="Xiaohui Zhao" w:date="2019-09-17T15:40:00Z">
+        <w:r>
+          <w:rPr>
+            <w:rFonts w:ascii="Arial" w:hAnsi="Arial" w:cs="Arial"/>
+            <w:color w:val="333333"/>
+            <w:sz w:val="20"/>
+            <w:szCs w:val="20"/>
+            <w:shd w:val="clear" w:color="auto" w:fill="FFFFFF"/>
+          </w:rPr>
+          <w:t>S</w:t>
+        </w:r>
+      </w:ins>
+      <w:del w:id="83" w:author="Xiaohui Zhao" w:date="2019-09-17T15:40:00Z">
+        <w:r>
+          <w:rPr>
+            <w:rFonts w:ascii="Arial" w:hAnsi="Arial" w:cs="Arial"/>
+            <w:color w:val="333333"/>
+            <w:sz w:val="20"/>
+            <w:szCs w:val="20"/>
+            <w:shd w:val="clear" w:color="auto" w:fill="FFFFFF"/>
+          </w:rPr>
+          <w:delText>s</w:delText>
+        </w:r>
+      </w:del>
+      <w:r>
+        <w:rPr>
+          <w:rFonts w:ascii="Arial" w:hAnsi="Arial" w:cs="Arial"/>
+          <w:color w:val="333333"/>
+          <w:sz w:val="20"/>
+          <w:szCs w:val="20"/>
+          <w:shd w:val="clear" w:color="auto" w:fill="FFFFFF"/>
+        </w:rPr>
+        <w:t xml:space="preserve">ham </w:t>
       </w:r>
       <w:proofErr w:type="spellStart"/>
       <w:r>
@@ -5950,6 +7163,28 @@
           <w:szCs w:val="20"/>
           <w:shd w:val="clear" w:color="auto" w:fill="FFFFFF"/>
         </w:rPr>
+        <w:t>fetuses</w:t>
+      </w:r>
+      <w:proofErr w:type="spellEnd"/>
+      <w:r>
+        <w:rPr>
+          <w:rFonts w:ascii="Arial" w:hAnsi="Arial" w:cs="Arial"/>
+          <w:color w:val="333333"/>
+          <w:sz w:val="20"/>
+          <w:szCs w:val="20"/>
+          <w:shd w:val="clear" w:color="auto" w:fill="FFFFFF"/>
+        </w:rPr>
+        <w:t xml:space="preserve"> (232 up, 377 down; Figure 2C), while this number was reduced to 174 in the TX fetuses over the same time period (86 up, 88 down; Figure 2D).  Fetal hypothyroidism influenced the expression of more genes at 143 </w:t>
+      </w:r>
+      <w:proofErr w:type="spellStart"/>
+      <w:r>
+        <w:rPr>
+          <w:rFonts w:ascii="Arial" w:hAnsi="Arial" w:cs="Arial"/>
+          <w:color w:val="333333"/>
+          <w:sz w:val="20"/>
+          <w:szCs w:val="20"/>
+          <w:shd w:val="clear" w:color="auto" w:fill="FFFFFF"/>
+        </w:rPr>
         <w:t>dGA</w:t>
       </w:r>
       <w:proofErr w:type="spellEnd"/>
@@ -5995,25 +7230,27 @@
         </w:rPr>
         <w:t xml:space="preserve">  </w:t>
       </w:r>
-      <w:commentRangeStart w:id="0"/>
-      <w:r>
-        <w:rPr>
-          <w:rFonts w:ascii="Arial" w:hAnsi="Arial" w:cs="Arial"/>
-          <w:color w:val="333333"/>
-          <w:sz w:val="20"/>
-          <w:szCs w:val="20"/>
-          <w:highlight w:val="cyan"/>
-          <w:shd w:val="clear" w:color="auto" w:fill="FFFFFF"/>
-        </w:rPr>
-        <w:t>Supplementary Figure 2?</w:t>
-      </w:r>
-      <w:commentRangeEnd w:id="0"/>
-      <w:r>
-        <w:rPr>
-          <w:rStyle w:val="CommentReference"/>
-        </w:rPr>
-        <w:commentReference w:id="0"/>
-      </w:r>
+      <w:commentRangeStart w:id="84"/>
+      <w:del w:id="85" w:author="Xiaohui Zhao" w:date="2019-09-17T15:41:00Z">
+        <w:r>
+          <w:rPr>
+            <w:rFonts w:ascii="Arial" w:hAnsi="Arial" w:cs="Arial"/>
+            <w:color w:val="333333"/>
+            <w:sz w:val="20"/>
+            <w:szCs w:val="20"/>
+            <w:highlight w:val="cyan"/>
+            <w:shd w:val="clear" w:color="auto" w:fill="FFFFFF"/>
+          </w:rPr>
+          <w:delText>Supplementary Figure 2?</w:delText>
+        </w:r>
+        <w:commentRangeEnd w:id="84"/>
+        <w:r>
+          <w:rPr>
+            <w:rStyle w:val="CommentReference"/>
+          </w:rPr>
+          <w:commentReference w:id="84"/>
+        </w:r>
+      </w:del>
     </w:p>
     <w:p>
       <w:pPr>
@@ -6272,7 +7509,7 @@
         </w:rPr>
         <w:t xml:space="preserve"> (</w:t>
       </w:r>
-      <w:commentRangeStart w:id="1"/>
+      <w:commentRangeStart w:id="86"/>
       <w:r>
         <w:rPr>
           <w:rFonts w:ascii="Arial" w:hAnsi="Arial" w:cs="Arial"/>
@@ -6283,12 +7520,12 @@
         </w:rPr>
         <w:t xml:space="preserve">Figure 3A) </w:t>
       </w:r>
-      <w:commentRangeEnd w:id="1"/>
+      <w:commentRangeEnd w:id="86"/>
       <w:r>
         <w:rPr>
           <w:rStyle w:val="CommentReference"/>
         </w:rPr>
-        <w:commentReference w:id="1"/>
+        <w:commentReference w:id="86"/>
       </w:r>
       <w:r>
         <w:rPr>
@@ -6798,7 +8035,18 @@
           <w:szCs w:val="20"/>
           <w:shd w:val="clear" w:color="auto" w:fill="FFFFFF"/>
         </w:rPr>
-        <w:t xml:space="preserve"> increase in adipose IGFI mRNA was observed between 129 and 143 </w:t>
+        <w:t xml:space="preserve"> increase in adipose </w:t>
+      </w:r>
+      <w:r>
+        <w:rPr>
+          <w:rFonts w:ascii="Arial" w:hAnsi="Arial" w:cs="Arial"/>
+          <w:color w:val="333333"/>
+          <w:sz w:val="20"/>
+          <w:szCs w:val="20"/>
+          <w:shd w:val="clear" w:color="auto" w:fill="FFFFFF"/>
+        </w:rPr>
+        <w:lastRenderedPageBreak/>
+        <w:t xml:space="preserve">IGFI mRNA was observed between 129 and 143 </w:t>
       </w:r>
       <w:proofErr w:type="spellStart"/>
       <w:r>
@@ -7148,18 +8396,7 @@
           <w:szCs w:val="20"/>
           <w:shd w:val="clear" w:color="auto" w:fill="FFFFFF"/>
         </w:rPr>
-        <w:t xml:space="preserve">mRNA </w:t>
-      </w:r>
-      <w:r>
-        <w:rPr>
-          <w:rFonts w:ascii="Arial" w:hAnsi="Arial" w:cs="Arial"/>
-          <w:color w:val="333333"/>
-          <w:sz w:val="20"/>
-          <w:szCs w:val="20"/>
-          <w:shd w:val="clear" w:color="auto" w:fill="FFFFFF"/>
-        </w:rPr>
-        <w:lastRenderedPageBreak/>
-        <w:t>abundance of the insulin receptor was higher</w:t>
+        <w:t>mRNA abundance of the insulin receptor was higher</w:t>
       </w:r>
       <w:r>
         <w:rPr>
@@ -8933,7 +10170,18 @@
           <w:szCs w:val="20"/>
           <w:shd w:val="clear" w:color="auto" w:fill="FFFFFF"/>
         </w:rPr>
-        <w:t xml:space="preserve">).  At 129 </w:t>
+        <w:t xml:space="preserve">).  </w:t>
+      </w:r>
+      <w:r>
+        <w:rPr>
+          <w:rFonts w:ascii="Arial" w:hAnsi="Arial" w:cs="Arial"/>
+          <w:color w:val="333333"/>
+          <w:sz w:val="20"/>
+          <w:szCs w:val="20"/>
+          <w:shd w:val="clear" w:color="auto" w:fill="FFFFFF"/>
+        </w:rPr>
+        <w:lastRenderedPageBreak/>
+        <w:t xml:space="preserve">At 129 </w:t>
       </w:r>
       <w:proofErr w:type="spellStart"/>
       <w:r>
@@ -9213,7 +10461,6 @@
           <w:szCs w:val="20"/>
           <w:shd w:val="clear" w:color="auto" w:fill="FFFFFF"/>
         </w:rPr>
-        <w:lastRenderedPageBreak/>
         <w:t xml:space="preserve">Hypothyroidism </w:t>
       </w:r>
       <w:r>
@@ -10363,7 +11610,18 @@
           <w:szCs w:val="20"/>
           <w:shd w:val="clear" w:color="auto" w:fill="FFFFFF"/>
         </w:rPr>
-        <w:t xml:space="preserve">an increase in </w:t>
+        <w:t xml:space="preserve">an </w:t>
+      </w:r>
+      <w:r>
+        <w:rPr>
+          <w:rFonts w:ascii="Arial" w:hAnsi="Arial" w:cs="Arial"/>
+          <w:color w:val="333333"/>
+          <w:sz w:val="20"/>
+          <w:szCs w:val="20"/>
+          <w:shd w:val="clear" w:color="auto" w:fill="FFFFFF"/>
+        </w:rPr>
+        <w:lastRenderedPageBreak/>
+        <w:t xml:space="preserve">increase in </w:t>
       </w:r>
       <w:r>
         <w:rPr>
@@ -10706,18 +11964,7 @@
           <w:szCs w:val="20"/>
           <w:shd w:val="clear" w:color="auto" w:fill="FFFFFF"/>
         </w:rPr>
-        <w:t xml:space="preserve">UCP1 expression </w:t>
-      </w:r>
-      <w:r>
-        <w:rPr>
-          <w:rFonts w:ascii="Arial" w:hAnsi="Arial" w:cs="Arial"/>
-          <w:color w:val="333333"/>
-          <w:sz w:val="20"/>
-          <w:szCs w:val="20"/>
-          <w:shd w:val="clear" w:color="auto" w:fill="FFFFFF"/>
-        </w:rPr>
-        <w:lastRenderedPageBreak/>
-        <w:t xml:space="preserve">and </w:t>
+        <w:t xml:space="preserve">UCP1 expression and </w:t>
       </w:r>
       <w:r>
         <w:rPr>
@@ -12251,18 +13498,7 @@
           <w:szCs w:val="20"/>
           <w:shd w:val="clear" w:color="auto" w:fill="FFFFFF"/>
         </w:rPr>
-        <w:t xml:space="preserve">in </w:t>
-      </w:r>
-      <w:r>
-        <w:rPr>
-          <w:rFonts w:ascii="Arial" w:hAnsi="Arial" w:cs="Arial"/>
-          <w:color w:val="333333"/>
-          <w:sz w:val="20"/>
-          <w:szCs w:val="20"/>
-          <w:shd w:val="clear" w:color="auto" w:fill="FFFFFF"/>
-        </w:rPr>
-        <w:lastRenderedPageBreak/>
-        <w:t xml:space="preserve">part </w:t>
+        <w:t xml:space="preserve">in part </w:t>
       </w:r>
       <w:r>
         <w:rPr>
@@ -13239,7 +14475,18 @@
           <w:szCs w:val="20"/>
           <w:shd w:val="clear" w:color="auto" w:fill="FFFFFF"/>
         </w:rPr>
-        <w:t xml:space="preserve"> in TX ovine fetuses</w:t>
+        <w:t xml:space="preserve"> in TX </w:t>
+      </w:r>
+      <w:r>
+        <w:rPr>
+          <w:rFonts w:ascii="Arial" w:hAnsi="Arial" w:cs="Arial"/>
+          <w:color w:val="333333"/>
+          <w:sz w:val="20"/>
+          <w:szCs w:val="20"/>
+          <w:shd w:val="clear" w:color="auto" w:fill="FFFFFF"/>
+        </w:rPr>
+        <w:lastRenderedPageBreak/>
+        <w:t>ovine fetuses</w:t>
       </w:r>
       <w:r>
         <w:rPr>
@@ -13513,18 +14760,7 @@
           <w:szCs w:val="20"/>
           <w:shd w:val="clear" w:color="auto" w:fill="FFFFFF"/>
         </w:rPr>
-        <w:t xml:space="preserve">and DIO2 </w:t>
-      </w:r>
-      <w:r>
-        <w:rPr>
-          <w:rFonts w:ascii="Arial" w:hAnsi="Arial" w:cs="Arial"/>
-          <w:color w:val="333333"/>
-          <w:sz w:val="20"/>
-          <w:szCs w:val="20"/>
-          <w:shd w:val="clear" w:color="auto" w:fill="FFFFFF"/>
-        </w:rPr>
-        <w:lastRenderedPageBreak/>
-        <w:t>enzyme activities have</w:t>
+        <w:t>and DIO2 enzyme activities have</w:t>
       </w:r>
       <w:r>
         <w:rPr>
@@ -14423,7 +15659,18 @@
           <w:szCs w:val="20"/>
           <w:shd w:val="clear" w:color="auto" w:fill="FFFFFF"/>
         </w:rPr>
-        <w:t xml:space="preserve"> before birth, such as those born to obese mothers, have greater percentage body fat, umbilical cord leptin concentration and indicators of insulin resistance compared to those born to lean mothers (</w:t>
+        <w:t xml:space="preserve"> before birth, such as those born to obese mothers, have greater percentage body fat, umbilical cord leptin </w:t>
+      </w:r>
+      <w:r>
+        <w:rPr>
+          <w:rFonts w:ascii="Arial" w:hAnsi="Arial" w:cs="Arial"/>
+          <w:color w:val="333333"/>
+          <w:sz w:val="20"/>
+          <w:szCs w:val="20"/>
+          <w:shd w:val="clear" w:color="auto" w:fill="FFFFFF"/>
+        </w:rPr>
+        <w:lastRenderedPageBreak/>
+        <w:t>concentration and indicators of insulin resistance compared to those born to lean mothers (</w:t>
       </w:r>
       <w:r>
         <w:rPr>
@@ -14483,18 +15730,7 @@
           <w:szCs w:val="20"/>
           <w:shd w:val="clear" w:color="auto" w:fill="FFFFFF"/>
         </w:rPr>
-        <w:t xml:space="preserve">), these findings suggest that the development of fetal adipose tissue and enhancement of insulin resistance pathways may predispose the offspring exposed to hypothyroidism before birth to obesity and cardiometabolic disease in later life.  Indeed, several studies worldwide have shown that children born with </w:t>
-      </w:r>
-      <w:r>
-        <w:rPr>
-          <w:rFonts w:ascii="Arial" w:hAnsi="Arial" w:cs="Arial"/>
-          <w:color w:val="333333"/>
-          <w:sz w:val="20"/>
-          <w:szCs w:val="20"/>
-          <w:shd w:val="clear" w:color="auto" w:fill="FFFFFF"/>
-        </w:rPr>
-        <w:lastRenderedPageBreak/>
-        <w:t xml:space="preserve">congenital hypothyroidism have a greater body mass index and are more likely to become overweight and obese in early and young adult life compared with the general population </w:t>
+        <w:t xml:space="preserve">), these findings suggest that the development of fetal adipose tissue and enhancement of insulin resistance pathways may predispose the offspring exposed to hypothyroidism before birth to obesity and cardiometabolic disease in later life.  Indeed, several studies worldwide have shown that children born with congenital hypothyroidism have a greater body mass index and are more likely to become overweight and obese in early and young adult life compared with the general population </w:t>
       </w:r>
       <w:r>
         <w:rPr>
@@ -15362,18 +16598,7 @@
           <w:szCs w:val="20"/>
           <w:shd w:val="clear" w:color="auto" w:fill="FFFFFF"/>
         </w:rPr>
-        <w:t xml:space="preserve">All surgical and experimental procedures were carried out in accordance with UK Home Office legislation and the Animals (Scientific Procedures) Act 1986, after ethical approval by the University of Cambridge Animal Welfare and Ethical Review Body at the Department of Physiology, Development and Neuroscience, University of Cambridge, UK.  Nineteen Welsh Mountain pregnant ewes of known gestational age and </w:t>
-      </w:r>
-      <w:r>
-        <w:rPr>
-          <w:rFonts w:ascii="Arial" w:hAnsi="Arial" w:cs="Arial"/>
-          <w:color w:val="333333"/>
-          <w:sz w:val="20"/>
-          <w:szCs w:val="20"/>
-          <w:shd w:val="clear" w:color="auto" w:fill="FFFFFF"/>
-        </w:rPr>
-        <w:lastRenderedPageBreak/>
-        <w:t>carrying twin fetuses (15 female and 23 male) were used in this study.  The ewes were housed in individual pens and were maintained on 200</w:t>
+        <w:t>All surgical and experimental procedures were carried out in accordance with UK Home Office legislation and the Animals (Scientific Procedures) Act 1986, after ethical approval by the University of Cambridge Animal Welfare and Ethical Review Body at the Department of Physiology, Development and Neuroscience, University of Cambridge, UK.  Nineteen Welsh Mountain pregnant ewes of known gestational age and carrying twin fetuses (15 female and 23 male) were used in this study.  The ewes were housed in individual pens and were maintained on 200</w:t>
       </w:r>
       <w:r>
         <w:rPr>
@@ -15991,6 +17216,7 @@
           <w:szCs w:val="20"/>
           <w:shd w:val="clear" w:color="auto" w:fill="FFFFFF"/>
         </w:rPr>
+        <w:lastRenderedPageBreak/>
         <w:t>F</w:t>
       </w:r>
       <w:r>
@@ -16419,18 +17645,7 @@
           <w:szCs w:val="20"/>
           <w:shd w:val="clear" w:color="auto" w:fill="FFFFFF"/>
         </w:rPr>
-        <w:t xml:space="preserve"> </w:t>
-      </w:r>
-      <w:r>
-        <w:rPr>
-          <w:rFonts w:ascii="Arial" w:hAnsi="Arial" w:cs="Arial"/>
-          <w:color w:val="333333"/>
-          <w:sz w:val="20"/>
-          <w:szCs w:val="20"/>
-          <w:shd w:val="clear" w:color="auto" w:fill="FFFFFF"/>
-        </w:rPr>
-        <w:lastRenderedPageBreak/>
-        <w:t>type</w:t>
+        <w:t xml:space="preserve"> type</w:t>
       </w:r>
       <w:r>
         <w:rPr>
@@ -17499,20 +18714,8 @@
           <w:szCs w:val="20"/>
           <w:shd w:val="clear" w:color="auto" w:fill="FFFFFF"/>
         </w:rPr>
-        <w:t xml:space="preserve">), using variance stabilizing transformed expression for counts.  Genes with more than one read across all samples within a contrast were retained.  Additional filtering of genes with low mean read counts was automatically applied by DESeq2.  For each contrast, differentially expressed genes with BH-adjusted P-values &lt; 0.05 were identified.  Log2 fold change in gene expression was plotted against the mean of read </w:t>
-      </w:r>
-      <w:r>
-        <w:rPr>
-          <w:rFonts w:ascii="Arial" w:hAnsi="Arial" w:cs="Arial"/>
-          <w:color w:val="333333"/>
-          <w:sz w:val="20"/>
-          <w:szCs w:val="20"/>
-          <w:shd w:val="clear" w:color="auto" w:fill="FFFFFF"/>
-        </w:rPr>
-        <w:lastRenderedPageBreak/>
-        <w:t xml:space="preserve">counts normalized by library size for each gene in MA plots.  Different contrasts significant expressed genes were plotted in volcano plots and the summary intersection number of different expressed genes were plotted using </w:t>
-      </w:r>
-      <w:bookmarkStart w:id="2" w:name="_GoBack"/>
+        <w:t xml:space="preserve">), using variance stabilizing transformed expression for counts.  Genes with more than one read across all samples within a contrast were retained.  Additional filtering of genes with low mean read counts was automatically applied by DESeq2.  For each contrast, differentially expressed genes with BH-adjusted P-values &lt; 0.05 were identified.  Log2 fold change in gene expression was plotted against the mean of read counts normalized by library size for each gene in MA plots.  Different contrasts significant expressed genes were plotted in volcano plots and the summary intersection number of different expressed genes were plotted using </w:t>
+      </w:r>
       <w:proofErr w:type="spellStart"/>
       <w:r>
         <w:rPr>
@@ -17533,18 +18736,7 @@
           <w:szCs w:val="20"/>
           <w:shd w:val="clear" w:color="auto" w:fill="FFFFFF"/>
         </w:rPr>
-        <w:t xml:space="preserve"> (version 1.4.0).  </w:t>
-      </w:r>
-      <w:bookmarkEnd w:id="2"/>
-      <w:r>
-        <w:rPr>
-          <w:rFonts w:ascii="Arial" w:hAnsi="Arial" w:cs="Arial"/>
-          <w:color w:val="333333"/>
-          <w:sz w:val="20"/>
-          <w:szCs w:val="20"/>
-          <w:shd w:val="clear" w:color="auto" w:fill="FFFFFF"/>
-        </w:rPr>
-        <w:t xml:space="preserve">For heatmap analysis, gene-level transcripts expression values were derived by normalised transformed values estimated by DESeq2. </w:t>
+        <w:t xml:space="preserve"> (version 1.4.0).  For heatmap analysis, gene-level transcripts expression values were derived by normalised transformed values estimated by DESeq2. </w:t>
       </w:r>
     </w:p>
     <w:p>
@@ -17678,7 +18870,7 @@
         </w:rPr>
         <w:t xml:space="preserve">.  </w:t>
       </w:r>
-      <w:ins w:id="3" w:author="Xiaohui Zhao" w:date="2019-08-29T15:06:00Z">
+      <w:ins w:id="87" w:author="Xiaohui Zhao" w:date="2019-08-29T15:06:00Z">
         <w:r>
           <w:rPr>
             <w:rFonts w:ascii="Arial" w:hAnsi="Arial" w:cs="Arial"/>
@@ -17701,7 +18893,7 @@
           <w:t>r</w:t>
         </w:r>
       </w:ins>
-      <w:del w:id="4" w:author="Xiaohui Zhao" w:date="2019-08-29T15:06:00Z">
+      <w:del w:id="88" w:author="Xiaohui Zhao" w:date="2019-08-29T15:06:00Z">
         <w:r>
           <w:rPr>
             <w:rFonts w:ascii="Arial" w:hAnsi="Arial" w:cs="Arial"/>
@@ -18459,7 +19651,18 @@
           <w:szCs w:val="20"/>
           <w:shd w:val="clear" w:color="auto" w:fill="FFFFFF"/>
         </w:rPr>
-        <w:t>tead, UK) for 50 minutes at 150</w:t>
+        <w:t xml:space="preserve">tead, UK) for 50 </w:t>
+      </w:r>
+      <w:r>
+        <w:rPr>
+          <w:rFonts w:ascii="Arial" w:hAnsi="Arial" w:cs="Arial"/>
+          <w:color w:val="333333"/>
+          <w:sz w:val="20"/>
+          <w:szCs w:val="20"/>
+          <w:shd w:val="clear" w:color="auto" w:fill="FFFFFF"/>
+        </w:rPr>
+        <w:lastRenderedPageBreak/>
+        <w:t>minutes at 150</w:t>
       </w:r>
       <w:r>
         <w:rPr>
@@ -18791,18 +19994,7 @@
           <w:szCs w:val="20"/>
           <w:shd w:val="clear" w:color="auto" w:fill="FFFFFF"/>
         </w:rPr>
-        <w:t xml:space="preserve">, UK), rabbit polyclonal </w:t>
-      </w:r>
-      <w:r>
-        <w:rPr>
-          <w:rFonts w:ascii="Arial" w:hAnsi="Arial" w:cs="Arial"/>
-          <w:color w:val="333333"/>
-          <w:sz w:val="20"/>
-          <w:szCs w:val="20"/>
-          <w:shd w:val="clear" w:color="auto" w:fill="FFFFFF"/>
-        </w:rPr>
-        <w:lastRenderedPageBreak/>
-        <w:t>anti-</w:t>
+        <w:t>, UK), rabbit polyclonal anti-</w:t>
       </w:r>
       <w:proofErr w:type="spellStart"/>
       <w:r>
@@ -19966,7 +21158,18 @@
           <w:szCs w:val="20"/>
           <w:shd w:val="clear" w:color="auto" w:fill="FFFFFF"/>
         </w:rPr>
-        <w:t>combined and analysed by two-way ANOVA followed by the Tukey post-hoc test.  Relationships between variables were assessed by linear regression.  Significance was regarded as P˂0.05.</w:t>
+        <w:t xml:space="preserve">combined and </w:t>
+      </w:r>
+      <w:r>
+        <w:rPr>
+          <w:rFonts w:ascii="Arial" w:hAnsi="Arial" w:cs="Arial"/>
+          <w:color w:val="333333"/>
+          <w:sz w:val="20"/>
+          <w:szCs w:val="20"/>
+          <w:shd w:val="clear" w:color="auto" w:fill="FFFFFF"/>
+        </w:rPr>
+        <w:lastRenderedPageBreak/>
+        <w:t>analysed by two-way ANOVA followed by the Tukey post-hoc test.  Relationships between variables were assessed by linear regression.  Significance was regarded as P˂0.05.</w:t>
       </w:r>
     </w:p>
     <w:p>
@@ -20126,18 +21329,7 @@
           <w:szCs w:val="20"/>
           <w:shd w:val="clear" w:color="auto" w:fill="FFFFFF"/>
         </w:rPr>
-        <w:t xml:space="preserve"> work were performed at the Genomics and </w:t>
-      </w:r>
-      <w:r>
-        <w:rPr>
-          <w:rFonts w:ascii="Arial" w:hAnsi="Arial" w:cs="Arial"/>
-          <w:color w:val="333333"/>
-          <w:sz w:val="20"/>
-          <w:szCs w:val="20"/>
-          <w:shd w:val="clear" w:color="auto" w:fill="FFFFFF"/>
-        </w:rPr>
-        <w:lastRenderedPageBreak/>
-        <w:t xml:space="preserve">Transcriptomics core, which is funded by the UK Medical Research Council (MRC) Metabolic Disease Unit (MRC_MC_UU_12012/5) and a </w:t>
+        <w:t xml:space="preserve"> work were performed at the Genomics and Transcriptomics core, which is funded by the UK Medical Research Council (MRC) Metabolic Disease Unit (MRC_MC_UU_12012/5) and a </w:t>
       </w:r>
       <w:proofErr w:type="spellStart"/>
       <w:r>
@@ -20889,7 +22081,6 @@
           <w:szCs w:val="20"/>
           <w:shd w:val="clear" w:color="auto" w:fill="FFFFFF"/>
         </w:rPr>
-        <w:lastRenderedPageBreak/>
         <w:t xml:space="preserve">8. </w:t>
       </w:r>
       <w:proofErr w:type="spellStart"/>
@@ -21693,7 +22884,18 @@
           <w:szCs w:val="20"/>
           <w:shd w:val="clear" w:color="auto" w:fill="FFFFFF"/>
         </w:rPr>
-        <w:t xml:space="preserve"> A (2017) Transient congenital hypothyroidism alters gene expression of glucose transporters and impairs glucose sensing apparatus in young and aged offspring rats. Cellular Physiology and Biochemistry 43: 2338-2352.</w:t>
+        <w:t xml:space="preserve"> A (2017) Transient congenital hypothyroidism alters gene expression of glucose transporters and impairs </w:t>
+      </w:r>
+      <w:r>
+        <w:rPr>
+          <w:rFonts w:ascii="Arial" w:hAnsi="Arial" w:cs="Arial"/>
+          <w:color w:val="333333"/>
+          <w:sz w:val="20"/>
+          <w:szCs w:val="20"/>
+          <w:shd w:val="clear" w:color="auto" w:fill="FFFFFF"/>
+        </w:rPr>
+        <w:lastRenderedPageBreak/>
+        <w:t>glucose sensing apparatus in young and aged offspring rats. Cellular Physiology and Biochemistry 43: 2338-2352.</w:t>
       </w:r>
     </w:p>
     <w:p>
@@ -21793,7 +22995,6 @@
           <w:szCs w:val="20"/>
           <w:shd w:val="clear" w:color="auto" w:fill="FFFFFF"/>
         </w:rPr>
-        <w:lastRenderedPageBreak/>
         <w:t xml:space="preserve">16. </w:t>
       </w:r>
       <w:proofErr w:type="spellStart"/>
@@ -21908,7 +23109,7 @@
           <w:shd w:val="clear" w:color="auto" w:fill="FFFFFF"/>
         </w:rPr>
       </w:pPr>
-      <w:bookmarkStart w:id="5" w:name="_Hlk16784339"/>
+      <w:bookmarkStart w:id="89" w:name="_Hlk16784339"/>
       <w:r>
         <w:rPr>
           <w:rFonts w:ascii="Arial" w:hAnsi="Arial" w:cs="Arial"/>
@@ -21987,7 +23188,7 @@
         </w:rPr>
         <w:t>Mühlhäusler</w:t>
       </w:r>
-      <w:bookmarkEnd w:id="5"/>
+      <w:bookmarkEnd w:id="89"/>
       <w:proofErr w:type="spellEnd"/>
       <w:r>
         <w:rPr>
@@ -22550,6 +23751,7 @@
           <w:shd w:val="clear" w:color="auto" w:fill="FFFFFF"/>
           <w:lang w:val="en-US"/>
         </w:rPr>
+        <w:lastRenderedPageBreak/>
         <w:t xml:space="preserve">23. </w:t>
       </w:r>
       <w:proofErr w:type="spellStart"/>
@@ -23459,7 +24661,7 @@
           <w:shd w:val="clear" w:color="auto" w:fill="FFFFFF"/>
         </w:rPr>
       </w:pPr>
-      <w:bookmarkStart w:id="6" w:name="_Hlk16795466"/>
+      <w:bookmarkStart w:id="90" w:name="_Hlk16795466"/>
       <w:r>
         <w:rPr>
           <w:rFonts w:ascii="Arial" w:hAnsi="Arial" w:cs="Arial"/>
@@ -23514,7 +24716,7 @@
         </w:rPr>
         <w:t xml:space="preserve"> M &amp; Giralt M </w:t>
       </w:r>
-      <w:bookmarkEnd w:id="6"/>
+      <w:bookmarkEnd w:id="90"/>
       <w:r>
         <w:rPr>
           <w:rFonts w:ascii="Arial" w:hAnsi="Arial" w:cs="Arial"/>
@@ -23711,7 +24913,6 @@
           <w:szCs w:val="20"/>
           <w:shd w:val="clear" w:color="auto" w:fill="FFFFFF"/>
         </w:rPr>
-        <w:lastRenderedPageBreak/>
         <w:t xml:space="preserve">34. </w:t>
       </w:r>
       <w:r>
@@ -24304,6 +25505,7 @@
           <w:szCs w:val="20"/>
           <w:shd w:val="clear" w:color="auto" w:fill="FFFFFF"/>
         </w:rPr>
+        <w:lastRenderedPageBreak/>
         <w:t xml:space="preserve">41. </w:t>
       </w:r>
       <w:proofErr w:type="spellStart"/>
@@ -24628,7 +25830,6 @@
           <w:szCs w:val="20"/>
           <w:shd w:val="clear" w:color="auto" w:fill="FFFFFF"/>
         </w:rPr>
-        <w:lastRenderedPageBreak/>
         <w:t xml:space="preserve">43. </w:t>
       </w:r>
       <w:r>
@@ -25443,6 +26644,7 @@
           <w:szCs w:val="20"/>
           <w:shd w:val="clear" w:color="auto" w:fill="FFFFFF"/>
         </w:rPr>
+        <w:lastRenderedPageBreak/>
         <w:t xml:space="preserve">50. </w:t>
       </w:r>
       <w:proofErr w:type="spellStart"/>
@@ -25654,7 +26856,6 @@
           <w:shd w:val="clear" w:color="auto" w:fill="FFFFFF"/>
           <w:lang w:val="en-US"/>
         </w:rPr>
-        <w:lastRenderedPageBreak/>
         <w:t xml:space="preserve">52. </w:t>
       </w:r>
       <w:proofErr w:type="spellStart"/>
@@ -26119,7 +27320,7 @@
         </w:rPr>
         <w:t xml:space="preserve"> A, Martínez-Augustin O &amp; de Medina FS (2010) Reversible Ponceau staining as a loading control alternative to actin in Western blots. Analytical Biochemistry 401: 318-320.</w:t>
       </w:r>
-      <w:bookmarkStart w:id="7" w:name="_Hlk16503651"/>
+      <w:bookmarkStart w:id="91" w:name="_Hlk16503651"/>
     </w:p>
     <w:p>
       <w:pPr>
@@ -26166,7 +27367,7 @@
         </w:rPr>
         <w:t>egends</w:t>
       </w:r>
-      <w:bookmarkEnd w:id="7"/>
+      <w:bookmarkEnd w:id="91"/>
     </w:p>
     <w:p>
       <w:pPr>
@@ -26511,6 +27712,7 @@
           <w:szCs w:val="20"/>
           <w:shd w:val="clear" w:color="auto" w:fill="FFFFFF"/>
         </w:rPr>
+        <w:lastRenderedPageBreak/>
         <w:t>2.  Volcano plots using RNA-sequencing data from perirenal adipose tissue taken from sham and thyroidectomised (TX) fetuses at 129 and 143 days of gestation (</w:t>
       </w:r>
       <w:proofErr w:type="spellStart"/>
@@ -26751,10 +27953,9 @@
           <w:szCs w:val="20"/>
           <w:shd w:val="clear" w:color="auto" w:fill="FFFFFF"/>
         </w:rPr>
-        <w:lastRenderedPageBreak/>
         <w:t xml:space="preserve">3.  </w:t>
       </w:r>
-      <w:bookmarkStart w:id="8" w:name="_Hlk16506807"/>
+      <w:bookmarkStart w:id="92" w:name="_Hlk16506807"/>
       <w:r>
         <w:rPr>
           <w:rFonts w:ascii="Arial" w:hAnsi="Arial" w:cs="Arial"/>
@@ -26787,7 +27988,7 @@
         </w:rPr>
         <w:t xml:space="preserve">).  </w:t>
       </w:r>
-      <w:bookmarkEnd w:id="8"/>
+      <w:bookmarkEnd w:id="92"/>
       <w:r>
         <w:rPr>
           <w:rFonts w:ascii="Arial" w:hAnsi="Arial" w:cs="Arial"/>
@@ -26798,7 +27999,7 @@
         </w:rPr>
         <w:t xml:space="preserve">(A) KEGG pathway heatmap for data stratified by treatment and gestational age, and between and within treatment and gestational age groups.  (B) KEGG pathway bar plot </w:t>
       </w:r>
-      <w:bookmarkStart w:id="9" w:name="_Hlk16506748"/>
+      <w:bookmarkStart w:id="93" w:name="_Hlk16506748"/>
       <w:r>
         <w:rPr>
           <w:rFonts w:ascii="Arial" w:hAnsi="Arial" w:cs="Arial"/>
@@ -26850,7 +28051,7 @@
         <w:t xml:space="preserve">. </w:t>
       </w:r>
     </w:p>
-    <w:bookmarkEnd w:id="9"/>
+    <w:bookmarkEnd w:id="93"/>
     <w:p>
       <w:pPr>
         <w:spacing w:line="480" w:lineRule="auto"/>
@@ -26884,7 +28085,7 @@
         </w:rPr>
         <w:t xml:space="preserve">4.  </w:t>
       </w:r>
-      <w:bookmarkStart w:id="10" w:name="OLE_LINK1"/>
+      <w:bookmarkStart w:id="94" w:name="OLE_LINK1"/>
       <w:r>
         <w:rPr>
           <w:rFonts w:ascii="Arial" w:hAnsi="Arial" w:cs="Arial"/>
@@ -26948,7 +28149,7 @@
         <w:t xml:space="preserve">(A) BP ontology pathway heatmap for data stratified by treatment and gestational age, and between and within treatment and gestational age groups.  (B) BP ontology pathway bar plot indicating the number of up and down-regulated genes when the data were compared by treatment (TX and sham); the red and blue bars represent up and down-regulated genes, respectively. </w:t>
       </w:r>
     </w:p>
-    <w:bookmarkEnd w:id="10"/>
+    <w:bookmarkEnd w:id="94"/>
     <w:p>
       <w:pPr>
         <w:spacing w:line="480" w:lineRule="auto"/>
@@ -27206,7 +28407,18 @@
           <w:szCs w:val="20"/>
           <w:shd w:val="clear" w:color="auto" w:fill="FFFFFF"/>
         </w:rPr>
-        <w:t>, ii) Akt2, (Fi, ii) mammalian target of rapamycin (mTOR, phosphorylated protein), (Gi, ii) S6 kinase (S6K, phosphorylated protein), (Hi, ii) glucose transporter-4 (GLUT4), and (Ii, ii) uncoupling protein-1 (UCP1), where UCP1 protein content was expressed relative to citrate synthase (CS) activity, in perirenal adipose tissue taken from sham and thyroidectomised (TX) fetuses at 129 and 143 days of gestation (</w:t>
+        <w:t xml:space="preserve">, ii) Akt2, (Fi, ii) mammalian target of rapamycin (mTOR, phosphorylated protein), (Gi, ii) S6 kinase (S6K, phosphorylated protein), (Hi, ii) glucose transporter-4 (GLUT4), and (Ii, ii) uncoupling protein-1 (UCP1), where UCP1 protein content was expressed relative to citrate synthase (CS) activity, in perirenal </w:t>
+      </w:r>
+      <w:r>
+        <w:rPr>
+          <w:rFonts w:ascii="Arial" w:hAnsi="Arial" w:cs="Arial"/>
+          <w:color w:val="333333"/>
+          <w:sz w:val="20"/>
+          <w:szCs w:val="20"/>
+          <w:shd w:val="clear" w:color="auto" w:fill="FFFFFF"/>
+        </w:rPr>
+        <w:lastRenderedPageBreak/>
+        <w:t>adipose tissue taken from sham and thyroidectomised (TX) fetuses at 129 and 143 days of gestation (</w:t>
       </w:r>
       <w:proofErr w:type="spellStart"/>
       <w:r>
@@ -27308,7 +28520,7 @@
         </w:rPr>
         <w:t xml:space="preserve">7.  </w:t>
       </w:r>
-      <w:bookmarkStart w:id="11" w:name="OLE_LINK2"/>
+      <w:bookmarkStart w:id="95" w:name="OLE_LINK2"/>
       <w:r>
         <w:rPr>
           <w:rFonts w:ascii="Arial" w:hAnsi="Arial" w:cs="Arial"/>
@@ -27339,18 +28551,7 @@
           <w:szCs w:val="20"/>
           <w:shd w:val="clear" w:color="auto" w:fill="FFFFFF"/>
         </w:rPr>
-        <w:t xml:space="preserve">).  * Significantly different from sham fetuses at same </w:t>
-      </w:r>
-      <w:r>
-        <w:rPr>
-          <w:rFonts w:ascii="Arial" w:hAnsi="Arial" w:cs="Arial"/>
-          <w:color w:val="333333"/>
-          <w:sz w:val="20"/>
-          <w:szCs w:val="20"/>
-          <w:shd w:val="clear" w:color="auto" w:fill="FFFFFF"/>
-        </w:rPr>
-        <w:lastRenderedPageBreak/>
-        <w:t xml:space="preserve">gestational age; + significantly different from </w:t>
+        <w:t xml:space="preserve">).  * Significantly different from sham fetuses at same gestational age; + significantly different from </w:t>
       </w:r>
       <w:proofErr w:type="spellStart"/>
       <w:r>
@@ -27397,7 +28598,7 @@
         <w:t xml:space="preserve"> in the same treatment group, P&lt;0.05.  AU, arbitrary units.</w:t>
       </w:r>
     </w:p>
-    <w:bookmarkEnd w:id="11"/>
+    <w:bookmarkEnd w:id="95"/>
     <w:p>
       <w:pPr>
         <w:spacing w:line="480" w:lineRule="auto"/>
@@ -27811,7 +29012,7 @@
 
 <file path=word/comments.xml><?xml version="1.0" encoding="utf-8"?>
 <w:comments xmlns:wpc="http://schemas.microsoft.com/office/word/2010/wordprocessingCanvas" xmlns:cx="http://schemas.microsoft.com/office/drawing/2014/chartex" xmlns:cx1="http://schemas.microsoft.com/office/drawing/2015/9/8/chartex" xmlns:cx2="http://schemas.microsoft.com/office/drawing/2015/10/21/chartex" xmlns:cx3="http://schemas.microsoft.com/office/drawing/2016/5/9/chartex" xmlns:cx4="http://schemas.microsoft.com/office/drawing/2016/5/10/chartex" xmlns:cx5="http://schemas.microsoft.com/office/drawing/2016/5/11/chartex" xmlns:cx6="http://schemas.microsoft.com/office/drawing/2016/5/12/chartex" xmlns:cx7="http://schemas.microsoft.com/office/drawing/2016/5/13/chartex" xmlns:cx8="http://schemas.microsoft.com/office/drawing/2016/5/14/chartex" xmlns:mc="http://schemas.openxmlformats.org/markup-compatibility/2006" xmlns:aink="http://schemas.microsoft.com/office/drawing/2016/ink" xmlns:am3d="http://schemas.microsoft.com/office/drawing/2017/model3d" xmlns:o="urn:schemas-microsoft-com:office:office" xmlns:r="http://schemas.openxmlformats.org/officeDocument/2006/relationships" xmlns:m="http://schemas.openxmlformats.org/officeDocument/2006/math" xmlns:v="urn:schemas-microsoft-com:vml" xmlns:wp14="http://schemas.microsoft.com/office/word/2010/wordprocessingDrawing" xmlns:wp="http://schemas.openxmlformats.org/drawingml/2006/wordprocessingDrawing" xmlns:w10="urn:schemas-microsoft-com:office:word" xmlns:w="http://schemas.openxmlformats.org/wordprocessingml/2006/main" xmlns:w14="http://schemas.microsoft.com/office/word/2010/wordml" xmlns:w15="http://schemas.microsoft.com/office/word/2012/wordml" xmlns:w16cid="http://schemas.microsoft.com/office/word/2016/wordml/cid" xmlns:w16se="http://schemas.microsoft.com/office/word/2015/wordml/symex" xmlns:wpg="http://schemas.microsoft.com/office/word/2010/wordprocessingGroup" xmlns:wpi="http://schemas.microsoft.com/office/word/2010/wordprocessingInk" xmlns:wne="http://schemas.microsoft.com/office/word/2006/wordml" xmlns:wps="http://schemas.microsoft.com/office/word/2010/wordprocessingShape" mc:Ignorable="w14 w15 w16se w16cid wp14">
-  <w:comment w:id="0" w:author="Xiaohui Zhao" w:date="2019-08-27T10:25:00Z" w:initials="XZ">
+  <w:comment w:id="26" w:author="Xiaohui Zhao" w:date="2019-09-17T10:25:00Z" w:initials="XZ">
     <w:p>
       <w:pPr>
         <w:pStyle w:val="CommentText"/>
@@ -27823,27 +29024,170 @@
         <w:annotationRef/>
       </w:r>
       <w:r>
-        <w:t xml:space="preserve">Is this supplementary figure you plan to put volcano plot or </w:t>
+        <w:t xml:space="preserve">Did you remove the insulin-like growth factor and uncoupling protein in the pdf file for </w:t>
       </w:r>
       <w:proofErr w:type="spellStart"/>
       <w:r>
-        <w:t>upsetR</w:t>
+        <w:t>pnas</w:t>
       </w:r>
       <w:proofErr w:type="spellEnd"/>
       <w:r>
-        <w:t xml:space="preserve"> intersection plot? I prefer to put the TX vs SHAM volcano plot and Heatmap in the main Figure2, while the others in supplementary. </w:t>
-      </w:r>
-      <w:proofErr w:type="spellStart"/>
-      <w:r>
-        <w:t>UpsetR</w:t>
-      </w:r>
-      <w:proofErr w:type="spellEnd"/>
-      <w:r>
-        <w:t xml:space="preserve"> can be a supplementary figure, and then the volcano plot for four groups as another supplementary figure? What do you think?</w:t>
+        <w:t xml:space="preserve"> format?</w:t>
       </w:r>
     </w:p>
   </w:comment>
-  <w:comment w:id="1" w:author="Xiaohui Zhao" w:date="2019-08-29T14:59:00Z" w:initials="XZ">
+  <w:comment w:id="29" w:author="Xiaohui Zhao" w:date="2019-09-17T10:29:00Z" w:initials="XZ">
+    <w:p>
+      <w:pPr>
+        <w:pStyle w:val="CommentText"/>
+      </w:pPr>
+      <w:r>
+        <w:rPr>
+          <w:rStyle w:val="CommentReference"/>
+        </w:rPr>
+        <w:annotationRef/>
+      </w:r>
+      <w:r>
+        <w:t xml:space="preserve">As we discussed, we want to mention the effective genes, which only use the </w:t>
+      </w:r>
+      <w:proofErr w:type="spellStart"/>
+      <w:r>
+        <w:t>pa</w:t>
+      </w:r>
+      <w:r>
+        <w:t>d</w:t>
+      </w:r>
+      <w:r>
+        <w:t>j</w:t>
+      </w:r>
+      <w:proofErr w:type="spellEnd"/>
+      <w:r>
+        <w:t xml:space="preserve"> &lt; 0.05, regardless the foldchange with 2. (log2foldchange = 1). </w:t>
+      </w:r>
+    </w:p>
+  </w:comment>
+  <w:comment w:id="30" w:author="Xiaohui Zhao" w:date="2019-09-17T15:13:00Z" w:initials="XZ">
+    <w:p>
+      <w:pPr>
+        <w:pStyle w:val="CommentText"/>
+        <w:rPr>
+          <w:rStyle w:val="CommentReference"/>
+        </w:rPr>
+      </w:pPr>
+      <w:r>
+        <w:rPr>
+          <w:rStyle w:val="CommentReference"/>
+        </w:rPr>
+        <w:annotationRef/>
+      </w:r>
+      <w:r>
+        <w:rPr>
+          <w:rStyle w:val="CommentReference"/>
+        </w:rPr>
+        <w:t xml:space="preserve">Double check the new final excel file, total number of genes is 17622 </w:t>
+      </w:r>
+      <w:proofErr w:type="gramStart"/>
+      <w:r>
+        <w:rPr>
+          <w:rStyle w:val="CommentReference"/>
+        </w:rPr>
+        <w:t>( where</w:t>
+      </w:r>
+      <w:proofErr w:type="gramEnd"/>
+      <w:r>
+        <w:rPr>
+          <w:rStyle w:val="CommentReference"/>
+        </w:rPr>
+        <w:t xml:space="preserve"> 7434 genes were removed due to </w:t>
+      </w:r>
+      <w:proofErr w:type="spellStart"/>
+      <w:r>
+        <w:rPr>
+          <w:rStyle w:val="CommentReference"/>
+        </w:rPr>
+        <w:t>padj</w:t>
+      </w:r>
+      <w:proofErr w:type="spellEnd"/>
+      <w:r>
+        <w:rPr>
+          <w:rStyle w:val="CommentReference"/>
+        </w:rPr>
+        <w:t xml:space="preserve"> is missing.) The number of genes qualified by the </w:t>
+      </w:r>
+      <w:proofErr w:type="spellStart"/>
+      <w:r>
+        <w:rPr>
+          <w:rStyle w:val="CommentReference"/>
+        </w:rPr>
+        <w:t>padj</w:t>
+      </w:r>
+      <w:proofErr w:type="spellEnd"/>
+      <w:r>
+        <w:rPr>
+          <w:rStyle w:val="CommentReference"/>
+        </w:rPr>
+        <w:t xml:space="preserve"> &lt; 0.05 is 5999. </w:t>
+      </w:r>
+      <w:proofErr w:type="gramStart"/>
+      <w:r>
+        <w:rPr>
+          <w:rStyle w:val="CommentReference"/>
+        </w:rPr>
+        <w:t>Thus</w:t>
+      </w:r>
+      <w:proofErr w:type="gramEnd"/>
+      <w:r>
+        <w:rPr>
+          <w:rStyle w:val="CommentReference"/>
+        </w:rPr>
+        <w:t xml:space="preserve"> the number in the abstract will be 34.04267%.</w:t>
+      </w:r>
+    </w:p>
+    <w:p>
+      <w:pPr>
+        <w:pStyle w:val="CommentText"/>
+      </w:pPr>
+      <w:r>
+        <w:rPr>
+          <w:rStyle w:val="CommentReference"/>
+        </w:rPr>
+        <w:t xml:space="preserve">The file name is </w:t>
+      </w:r>
+    </w:p>
+  </w:comment>
+  <w:comment w:id="84" w:author="Xiaohui Zhao" w:date="2019-08-27T10:25:00Z" w:initials="XZ">
+    <w:p>
+      <w:pPr>
+        <w:pStyle w:val="CommentText"/>
+      </w:pPr>
+      <w:r>
+        <w:rPr>
+          <w:rStyle w:val="CommentReference"/>
+        </w:rPr>
+        <w:annotationRef/>
+      </w:r>
+      <w:r>
+        <w:t xml:space="preserve">Is this supplementary figure you plan to put volcano plot or </w:t>
+      </w:r>
+      <w:proofErr w:type="spellStart"/>
+      <w:r>
+        <w:t>upsetR</w:t>
+      </w:r>
+      <w:proofErr w:type="spellEnd"/>
+      <w:r>
+        <w:t xml:space="preserve"> intersection plot? I prefer to put the TX vs SHAM volcano plot and Heatmap in the main Figure2, while the others in supplementary. </w:t>
+      </w:r>
+      <w:proofErr w:type="spellStart"/>
+      <w:r>
+        <w:t>UpsetR</w:t>
+      </w:r>
+      <w:proofErr w:type="spellEnd"/>
+      <w:r>
+        <w:t xml:space="preserve"> can be a supplementary figure, and then the volcano plot for four groups as another supplementary figure? What do you think?</w:t>
+      </w:r>
+    </w:p>
+  </w:comment>
+  <w:comment w:id="86" w:author="Xiaohui Zhao" w:date="2019-08-29T14:59:00Z" w:initials="XZ">
     <w:p>
       <w:pPr>
         <w:pStyle w:val="CommentText"/>
@@ -27864,6 +29208,9 @@
 
 <file path=word/commentsExtended.xml><?xml version="1.0" encoding="utf-8"?>
 <w15:commentsEx xmlns:wpc="http://schemas.microsoft.com/office/word/2010/wordprocessingCanvas" xmlns:cx="http://schemas.microsoft.com/office/drawing/2014/chartex" xmlns:cx1="http://schemas.microsoft.com/office/drawing/2015/9/8/chartex" xmlns:cx2="http://schemas.microsoft.com/office/drawing/2015/10/21/chartex" xmlns:cx3="http://schemas.microsoft.com/office/drawing/2016/5/9/chartex" xmlns:cx4="http://schemas.microsoft.com/office/drawing/2016/5/10/chartex" xmlns:cx5="http://schemas.microsoft.com/office/drawing/2016/5/11/chartex" xmlns:cx6="http://schemas.microsoft.com/office/drawing/2016/5/12/chartex" xmlns:cx7="http://schemas.microsoft.com/office/drawing/2016/5/13/chartex" xmlns:cx8="http://schemas.microsoft.com/office/drawing/2016/5/14/chartex" xmlns:mc="http://schemas.openxmlformats.org/markup-compatibility/2006" xmlns:aink="http://schemas.microsoft.com/office/drawing/2016/ink" xmlns:am3d="http://schemas.microsoft.com/office/drawing/2017/model3d" xmlns:o="urn:schemas-microsoft-com:office:office" xmlns:r="http://schemas.openxmlformats.org/officeDocument/2006/relationships" xmlns:m="http://schemas.openxmlformats.org/officeDocument/2006/math" xmlns:v="urn:schemas-microsoft-com:vml" xmlns:wp14="http://schemas.microsoft.com/office/word/2010/wordprocessingDrawing" xmlns:wp="http://schemas.openxmlformats.org/drawingml/2006/wordprocessingDrawing" xmlns:w10="urn:schemas-microsoft-com:office:word" xmlns:w="http://schemas.openxmlformats.org/wordprocessingml/2006/main" xmlns:w14="http://schemas.microsoft.com/office/word/2010/wordml" xmlns:w15="http://schemas.microsoft.com/office/word/2012/wordml" xmlns:w16cid="http://schemas.microsoft.com/office/word/2016/wordml/cid" xmlns:w16se="http://schemas.microsoft.com/office/word/2015/wordml/symex" xmlns:wpg="http://schemas.microsoft.com/office/word/2010/wordprocessingGroup" xmlns:wpi="http://schemas.microsoft.com/office/word/2010/wordprocessingInk" xmlns:wne="http://schemas.microsoft.com/office/word/2006/wordml" xmlns:wps="http://schemas.microsoft.com/office/word/2010/wordprocessingShape" mc:Ignorable="w14 w15 w16se w16cid wp14">
+  <w15:commentEx w15:paraId="39CD91BB" w15:done="0"/>
+  <w15:commentEx w15:paraId="0E3A2420" w15:done="0"/>
+  <w15:commentEx w15:paraId="7A076E72" w15:paraIdParent="0E3A2420" w15:done="0"/>
   <w15:commentEx w15:paraId="54DAB5CA" w15:done="0"/>
   <w15:commentEx w15:paraId="657CF487" w15:done="0"/>
 </w15:commentsEx>
@@ -27871,6 +29218,9 @@
 
 <file path=word/commentsIds.xml><?xml version="1.0" encoding="utf-8"?>
 <w16cid:commentsIds xmlns:wpc="http://schemas.microsoft.com/office/word/2010/wordprocessingCanvas" xmlns:cx="http://schemas.microsoft.com/office/drawing/2014/chartex" xmlns:cx1="http://schemas.microsoft.com/office/drawing/2015/9/8/chartex" xmlns:cx2="http://schemas.microsoft.com/office/drawing/2015/10/21/chartex" xmlns:cx3="http://schemas.microsoft.com/office/drawing/2016/5/9/chartex" xmlns:cx4="http://schemas.microsoft.com/office/drawing/2016/5/10/chartex" xmlns:cx5="http://schemas.microsoft.com/office/drawing/2016/5/11/chartex" xmlns:cx6="http://schemas.microsoft.com/office/drawing/2016/5/12/chartex" xmlns:cx7="http://schemas.microsoft.com/office/drawing/2016/5/13/chartex" xmlns:cx8="http://schemas.microsoft.com/office/drawing/2016/5/14/chartex" xmlns:mc="http://schemas.openxmlformats.org/markup-compatibility/2006" xmlns:aink="http://schemas.microsoft.com/office/drawing/2016/ink" xmlns:am3d="http://schemas.microsoft.com/office/drawing/2017/model3d" xmlns:o="urn:schemas-microsoft-com:office:office" xmlns:r="http://schemas.openxmlformats.org/officeDocument/2006/relationships" xmlns:m="http://schemas.openxmlformats.org/officeDocument/2006/math" xmlns:v="urn:schemas-microsoft-com:vml" xmlns:wp14="http://schemas.microsoft.com/office/word/2010/wordprocessingDrawing" xmlns:wp="http://schemas.openxmlformats.org/drawingml/2006/wordprocessingDrawing" xmlns:w10="urn:schemas-microsoft-com:office:word" xmlns:w="http://schemas.openxmlformats.org/wordprocessingml/2006/main" xmlns:w14="http://schemas.microsoft.com/office/word/2010/wordml" xmlns:w15="http://schemas.microsoft.com/office/word/2012/wordml" xmlns:w16cid="http://schemas.microsoft.com/office/word/2016/wordml/cid" xmlns:w16se="http://schemas.microsoft.com/office/word/2015/wordml/symex" xmlns:wpg="http://schemas.microsoft.com/office/word/2010/wordprocessingGroup" xmlns:wpi="http://schemas.microsoft.com/office/word/2010/wordprocessingInk" xmlns:wne="http://schemas.microsoft.com/office/word/2006/wordml" xmlns:wps="http://schemas.microsoft.com/office/word/2010/wordprocessingShape" mc:Ignorable="w14 w15 w16se w16cid wp14">
+  <w16cid:commentId w16cid:paraId="39CD91BB" w16cid:durableId="212B3326"/>
+  <w16cid:commentId w16cid:paraId="0E3A2420" w16cid:durableId="212B33FC"/>
+  <w16cid:commentId w16cid:paraId="7A076E72" w16cid:durableId="212B769C"/>
   <w16cid:commentId w16cid:paraId="54DAB5CA" w16cid:durableId="210F83A8"/>
   <w16cid:commentId w16cid:paraId="657CF487" w16cid:durableId="211266E8"/>
 </w16cid:commentsIds>
@@ -27895,7 +29245,7 @@
     </w:rPrDefault>
     <w:pPrDefault/>
   </w:docDefaults>
-  <w:latentStyles w:defLockedState="0" w:defUIPriority="0" w:defSemiHidden="0" w:defUnhideWhenUsed="0" w:defQFormat="0" w:count="376">
+  <w:latentStyles w:defLockedState="0" w:defUIPriority="0" w:defSemiHidden="0" w:defUnhideWhenUsed="0" w:defQFormat="0" w:count="377">
     <w:lsdException w:name="Normal" w:qFormat="1"/>
     <w:lsdException w:name="heading 1" w:qFormat="1"/>
     <w:lsdException w:name="heading 2" w:semiHidden="1" w:unhideWhenUsed="1" w:qFormat="1"/>
@@ -27994,7 +29344,6 @@
     <w:lsdException w:name="HTML Sample" w:semiHidden="1" w:unhideWhenUsed="1"/>
     <w:lsdException w:name="HTML Typewriter" w:semiHidden="1" w:unhideWhenUsed="1"/>
     <w:lsdException w:name="HTML Variable" w:semiHidden="1" w:unhideWhenUsed="1"/>
-    <w:lsdException w:name="Normal Table" w:semiHidden="1" w:unhideWhenUsed="1"/>
     <w:lsdException w:name="annotation subject" w:semiHidden="1" w:unhideWhenUsed="1"/>
     <w:lsdException w:name="No List" w:semiHidden="1" w:unhideWhenUsed="1"/>
     <w:lsdException w:name="Outline List 1" w:semiHidden="1" w:unhideWhenUsed="1"/>
@@ -28040,6 +29389,8 @@
     <w:lsdException w:name="Table Subtle 1" w:semiHidden="1" w:unhideWhenUsed="1"/>
     <w:lsdException w:name="Table Subtle 2" w:semiHidden="1" w:unhideWhenUsed="1"/>
     <w:lsdException w:name="Table Web 1" w:semiHidden="1" w:unhideWhenUsed="1"/>
+    <w:lsdException w:name="Table Web 2" w:semiHidden="1" w:unhideWhenUsed="1"/>
+    <w:lsdException w:name="Balloon Text" w:semiHidden="1" w:unhideWhenUsed="1"/>
     <w:lsdException w:name="Placeholder Text" w:semiHidden="1" w:uiPriority="99"/>
     <w:lsdException w:name="No Spacing" w:uiPriority="1" w:qFormat="1"/>
     <w:lsdException w:name="Light Shading" w:uiPriority="60"/>
@@ -28260,6 +29611,7 @@
     <w:lsdException w:name="Hashtag" w:semiHidden="1" w:uiPriority="99" w:unhideWhenUsed="1"/>
     <w:lsdException w:name="Unresolved Mention" w:semiHidden="1" w:uiPriority="99" w:unhideWhenUsed="1"/>
     <w:lsdException w:name="Smart Link" w:semiHidden="1" w:uiPriority="99" w:unhideWhenUsed="1"/>
+    <w:lsdException w:name="Smart Link Error" w:semiHidden="1" w:uiPriority="99" w:unhideWhenUsed="1"/>
   </w:latentStyles>
   <w:style w:type="paragraph" w:default="1" w:styleId="Normal">
     <w:name w:val="Normal"/>

</xml_diff>